<commit_message>
The first release version for Intelligent Apps & Advanced Analytics
</commit_message>
<xml_diff>
--- a/Content/Starter Kit - Intelligent Apps & Analytics/1 - Introduction - Starter Kit - Intelligent Apps & Analytics.docx
+++ b/Content/Starter Kit - Intelligent Apps & Analytics/1 - Introduction - Starter Kit - Intelligent Apps & Analytics.docx
@@ -224,7 +224,6 @@
           <w:sz w:val="48"/>
           <w:szCs w:val="48"/>
         </w:rPr>
-        <w:lastRenderedPageBreak/>
         <w:t>Intelligent Apps &amp; Analytics</w:t>
       </w:r>
       <w:r>
@@ -610,14 +609,7 @@
         <w:rPr>
           <w:rFonts w:ascii="Segoe UI Light" w:hAnsi="Segoe UI Light" w:cs="Segoe UI Light"/>
         </w:rPr>
-        <w:t xml:space="preserve">The descriptions of other companies’ products in this document, if any, are provided only as a convenience to you. Any such references should not be considered an endorsement or support by Microsoft. Microsoft cannot guarantee their accuracy, and </w:t>
-      </w:r>
-      <w:r>
-        <w:rPr>
-          <w:rFonts w:ascii="Segoe UI Light" w:hAnsi="Segoe UI Light" w:cs="Segoe UI Light"/>
-        </w:rPr>
-        <w:lastRenderedPageBreak/>
-        <w:t>the products may change over time. Also, the descriptions are intended as brief highlights to aid understanding, rather than as thorough coverage. For authoritative descriptions of these products, please consult their respective manufacturers.</w:t>
+        <w:t>The descriptions of other companies’ products in this document, if any, are provided only as a convenience to you. Any such references should not be considered an endorsement or support by Microsoft. Microsoft cannot guarantee their accuracy, and the products may change over time. Also, the descriptions are intended as brief highlights to aid understanding, rather than as thorough coverage. For authoritative descriptions of these products, please consult their respective manufacturers.</w:t>
       </w:r>
     </w:p>
     <w:p>
@@ -747,6 +739,8 @@
             </w:rPr>
             <w:t>Contents</w:t>
           </w:r>
+          <w:bookmarkStart w:id="0" w:name="_GoBack"/>
+          <w:bookmarkEnd w:id="0"/>
         </w:p>
         <w:p>
           <w:pPr>
@@ -779,11 +773,10 @@
             </w:rPr>
             <w:fldChar w:fldCharType="separate"/>
           </w:r>
-          <w:hyperlink w:anchor="_Toc458088128" w:history="1">
+          <w:hyperlink w:anchor="_Toc459666388" w:history="1">
             <w:r>
               <w:rPr>
                 <w:rStyle w:val="Hyperlink"/>
-                <w:rFonts w:ascii="Segoe UI Light" w:hAnsi="Segoe UI Light" w:cs="Segoe UI Light"/>
               </w:rPr>
               <w:t>Overview</w:t>
             </w:r>
@@ -803,7 +796,7 @@
               <w:rPr>
                 <w:webHidden/>
               </w:rPr>
-              <w:instrText xml:space="preserve"> PAGEREF _Toc458088128 \h </w:instrText>
+              <w:instrText xml:space="preserve"> PAGEREF _Toc459666388 \h </w:instrText>
             </w:r>
             <w:r>
               <w:rPr>
@@ -843,13 +836,12 @@
               <w:lang w:eastAsia="zh-CN"/>
             </w:rPr>
           </w:pPr>
-          <w:hyperlink w:anchor="_Toc458088129" w:history="1">
+          <w:hyperlink w:anchor="_Toc459666389" w:history="1">
             <w:r>
               <w:rPr>
                 <w:rStyle w:val="Hyperlink"/>
-                <w:rFonts w:ascii="Segoe UI Light" w:hAnsi="Segoe UI Light" w:cs="Segoe UI Light"/>
               </w:rPr>
-              <w:t>The traditional data solutions and platform Problem</w:t>
+              <w:t>The Traditional Data Solutions and Platform Problem</w:t>
             </w:r>
             <w:r>
               <w:rPr>
@@ -867,7 +859,7 @@
               <w:rPr>
                 <w:webHidden/>
               </w:rPr>
-              <w:instrText xml:space="preserve"> PAGEREF _Toc458088129 \h </w:instrText>
+              <w:instrText xml:space="preserve"> PAGEREF _Toc459666389 \h </w:instrText>
             </w:r>
             <w:r>
               <w:rPr>
@@ -907,7 +899,7 @@
               <w:lang w:eastAsia="zh-CN"/>
             </w:rPr>
           </w:pPr>
-          <w:hyperlink w:anchor="_Toc458088130" w:history="1">
+          <w:hyperlink w:anchor="_Toc459666390" w:history="1">
             <w:r>
               <w:rPr>
                 <w:rStyle w:val="Hyperlink"/>
@@ -930,7 +922,7 @@
               <w:rPr>
                 <w:webHidden/>
               </w:rPr>
-              <w:instrText xml:space="preserve"> PAGEREF _Toc458088130 \h </w:instrText>
+              <w:instrText xml:space="preserve"> PAGEREF _Toc459666390 \h </w:instrText>
             </w:r>
             <w:r>
               <w:rPr>
@@ -970,7 +962,7 @@
               <w:lang w:eastAsia="zh-CN"/>
             </w:rPr>
           </w:pPr>
-          <w:hyperlink w:anchor="_Toc458088131" w:history="1">
+          <w:hyperlink w:anchor="_Toc459666391" w:history="1">
             <w:r>
               <w:rPr>
                 <w:rStyle w:val="Hyperlink"/>
@@ -993,7 +985,7 @@
               <w:rPr>
                 <w:webHidden/>
               </w:rPr>
-              <w:instrText xml:space="preserve"> PAGEREF _Toc458088131 \h </w:instrText>
+              <w:instrText xml:space="preserve"> PAGEREF _Toc459666391 \h </w:instrText>
             </w:r>
             <w:r>
               <w:rPr>
@@ -1033,7 +1025,7 @@
               <w:lang w:eastAsia="zh-CN"/>
             </w:rPr>
           </w:pPr>
-          <w:hyperlink w:anchor="_Toc458088132" w:history="1">
+          <w:hyperlink w:anchor="_Toc459666392" w:history="1">
             <w:r>
               <w:rPr>
                 <w:rStyle w:val="Hyperlink"/>
@@ -1056,7 +1048,7 @@
               <w:rPr>
                 <w:webHidden/>
               </w:rPr>
-              <w:instrText xml:space="preserve"> PAGEREF _Toc458088132 \h </w:instrText>
+              <w:instrText xml:space="preserve"> PAGEREF _Toc459666392 \h </w:instrText>
             </w:r>
             <w:r>
               <w:rPr>
@@ -1096,7 +1088,7 @@
               <w:lang w:eastAsia="zh-CN"/>
             </w:rPr>
           </w:pPr>
-          <w:hyperlink w:anchor="_Toc458088133" w:history="1">
+          <w:hyperlink w:anchor="_Toc459666393" w:history="1">
             <w:r>
               <w:rPr>
                 <w:rStyle w:val="Hyperlink"/>
@@ -1119,7 +1111,7 @@
               <w:rPr>
                 <w:webHidden/>
               </w:rPr>
-              <w:instrText xml:space="preserve"> PAGEREF _Toc458088133 \h </w:instrText>
+              <w:instrText xml:space="preserve"> PAGEREF _Toc459666393 \h </w:instrText>
             </w:r>
             <w:r>
               <w:rPr>
@@ -1159,7 +1151,7 @@
               <w:lang w:eastAsia="zh-CN"/>
             </w:rPr>
           </w:pPr>
-          <w:hyperlink w:anchor="_Toc458088134" w:history="1">
+          <w:hyperlink w:anchor="_Toc459666394" w:history="1">
             <w:r>
               <w:rPr>
                 <w:rStyle w:val="Hyperlink"/>
@@ -1182,7 +1174,7 @@
               <w:rPr>
                 <w:webHidden/>
               </w:rPr>
-              <w:instrText xml:space="preserve"> PAGEREF _Toc458088134 \h </w:instrText>
+              <w:instrText xml:space="preserve"> PAGEREF _Toc459666394 \h </w:instrText>
             </w:r>
             <w:r>
               <w:rPr>
@@ -1199,7 +1191,7 @@
               <w:rPr>
                 <w:webHidden/>
               </w:rPr>
-              <w:t>8</w:t>
+              <w:t>9</w:t>
             </w:r>
             <w:r>
               <w:rPr>
@@ -1319,23 +1311,17 @@
     <w:p>
       <w:pPr>
         <w:pStyle w:val="Heading1"/>
-        <w:rPr>
-          <w:rFonts w:ascii="Segoe UI Light" w:eastAsia="Times New Roman" w:hAnsi="Segoe UI Light" w:cs="Segoe UI Light"/>
-        </w:rPr>
-      </w:pPr>
-      <w:bookmarkStart w:id="0" w:name="overview"/>
-      <w:bookmarkStart w:id="1" w:name="user-content-overview"/>
-      <w:bookmarkStart w:id="2" w:name="_Toc458088128"/>
-      <w:bookmarkEnd w:id="0"/>
+      </w:pPr>
+      <w:bookmarkStart w:id="1" w:name="overview"/>
+      <w:bookmarkStart w:id="2" w:name="user-content-overview"/>
+      <w:bookmarkStart w:id="3" w:name="_Toc459666388"/>
       <w:bookmarkEnd w:id="1"/>
-      <w:r>
-        <w:rPr>
-          <w:rFonts w:ascii="Segoe UI Light" w:hAnsi="Segoe UI Light" w:cs="Segoe UI Light"/>
-        </w:rPr>
+      <w:bookmarkEnd w:id="2"/>
+      <w:r>
         <w:lastRenderedPageBreak/>
         <w:t>Overview</w:t>
       </w:r>
-      <w:bookmarkEnd w:id="2"/>
+      <w:bookmarkEnd w:id="3"/>
     </w:p>
     <w:p>
       <w:pPr>
@@ -1503,81 +1489,45 @@
     <w:p>
       <w:pPr>
         <w:pStyle w:val="Heading1"/>
-        <w:rPr>
-          <w:rFonts w:ascii="Segoe UI Light" w:hAnsi="Segoe UI Light" w:cs="Segoe UI Light"/>
-        </w:rPr>
-      </w:pPr>
-      <w:bookmarkStart w:id="3" w:name="_Toc458088129"/>
-      <w:r>
-        <w:rPr>
-          <w:rFonts w:ascii="Segoe UI Light" w:hAnsi="Segoe UI Light" w:cs="Segoe UI Light"/>
-        </w:rPr>
+      </w:pPr>
+      <w:bookmarkStart w:id="4" w:name="_Toc459666389"/>
+      <w:r>
         <w:t xml:space="preserve">The </w:t>
       </w:r>
       <w:r>
         <w:rPr>
-          <w:rFonts w:ascii="Segoe UI Light" w:hAnsi="Segoe UI Light" w:cs="Segoe UI Light" w:hint="eastAsia"/>
-          <w:lang w:eastAsia="zh-CN"/>
+          <w:rFonts w:hint="eastAsia"/>
         </w:rPr>
         <w:t>T</w:t>
       </w:r>
       <w:r>
-        <w:rPr>
-          <w:rFonts w:ascii="Segoe UI Light" w:hAnsi="Segoe UI Light" w:cs="Segoe UI Light"/>
-        </w:rPr>
         <w:t xml:space="preserve">raditional </w:t>
       </w:r>
       <w:r>
-        <w:rPr>
-          <w:rFonts w:ascii="Segoe UI Light" w:hAnsi="Segoe UI Light" w:cs="Segoe UI Light"/>
-        </w:rPr>
         <w:t>D</w:t>
       </w:r>
       <w:r>
-        <w:rPr>
-          <w:rFonts w:ascii="Segoe UI Light" w:hAnsi="Segoe UI Light" w:cs="Segoe UI Light"/>
-        </w:rPr>
         <w:t xml:space="preserve">ata </w:t>
       </w:r>
       <w:r>
-        <w:rPr>
-          <w:rFonts w:ascii="Segoe UI Light" w:hAnsi="Segoe UI Light" w:cs="Segoe UI Light"/>
-        </w:rPr>
         <w:t>S</w:t>
       </w:r>
       <w:r>
-        <w:rPr>
-          <w:rFonts w:ascii="Segoe UI Light" w:hAnsi="Segoe UI Light" w:cs="Segoe UI Light"/>
-        </w:rPr>
         <w:t xml:space="preserve">olutions and </w:t>
       </w:r>
       <w:r>
-        <w:rPr>
-          <w:rFonts w:ascii="Segoe UI Light" w:hAnsi="Segoe UI Light" w:cs="Segoe UI Light"/>
-        </w:rPr>
         <w:t>P</w:t>
       </w:r>
-      <w:bookmarkStart w:id="4" w:name="_GoBack"/>
+      <w:r>
+        <w:t>latform</w:t>
+      </w:r>
+      <w:r>
+        <w:t xml:space="preserve"> </w:t>
+      </w:r>
+      <w:r>
+        <w:t>Problem</w:t>
+      </w:r>
       <w:bookmarkEnd w:id="4"/>
-      <w:r>
-        <w:rPr>
-          <w:rFonts w:ascii="Segoe UI Light" w:hAnsi="Segoe UI Light" w:cs="Segoe UI Light"/>
-        </w:rPr>
-        <w:t>latform</w:t>
-      </w:r>
-      <w:r>
-        <w:rPr>
-          <w:rFonts w:ascii="Segoe UI Light" w:hAnsi="Segoe UI Light" w:cs="Segoe UI Light"/>
-        </w:rPr>
-        <w:t xml:space="preserve"> </w:t>
-      </w:r>
-      <w:r>
-        <w:rPr>
-          <w:rFonts w:ascii="Segoe UI Light" w:hAnsi="Segoe UI Light" w:cs="Segoe UI Light"/>
-        </w:rPr>
-        <w:t>Problem</w:t>
-      </w:r>
-      <w:bookmarkEnd w:id="3"/>
     </w:p>
     <w:p>
       <w:pPr>
@@ -1640,19 +1590,7 @@
           <w:szCs w:val="24"/>
           <w:lang w:eastAsia="pt-BR"/>
         </w:rPr>
-        <w:t xml:space="preserve">Whether you are a developer and a CEO – at the same time - in a one-person startup getting your mobile app out the door, or a multi-national enterprise with 100,000 employees, you need to ensure you </w:t>
-      </w:r>
-      <w:r>
-        <w:rPr>
-          <w:rFonts w:ascii="Segoe UI Light" w:eastAsia="Times New Roman" w:hAnsi="Segoe UI Light" w:cs="Segoe UI Light"/>
-          <w:b/>
-          <w:color w:val="000000"/>
-          <w:sz w:val="24"/>
-          <w:szCs w:val="24"/>
-          <w:lang w:eastAsia="pt-BR"/>
-        </w:rPr>
-        <w:lastRenderedPageBreak/>
-        <w:t>can always provision enough capacity for your application during peak periods.</w:t>
+        <w:t>Whether you are a developer and a CEO – at the same time - in a one-person startup getting your mobile app out the door, or a multi-national enterprise with 100,000 employees, you need to ensure you can always provision enough capacity for your application during peak periods.</w:t>
       </w:r>
     </w:p>
     <w:p>
@@ -1936,7 +1874,7 @@
       <w:pPr>
         <w:pStyle w:val="Heading1"/>
       </w:pPr>
-      <w:bookmarkStart w:id="5" w:name="_Toc458088130"/>
+      <w:bookmarkStart w:id="5" w:name="_Toc459666390"/>
       <w:r>
         <w:t xml:space="preserve">The </w:t>
       </w:r>
@@ -1967,216 +1905,225 @@
           <w:szCs w:val="24"/>
           <w:lang w:eastAsia="pt-BR"/>
         </w:rPr>
+        <w:t xml:space="preserve">You can count on Microsoft Azure Infrastructure Services to quickly standup </w:t>
+      </w:r>
+      <w:r>
+        <w:rPr>
+          <w:rFonts w:ascii="Segoe UI Light" w:eastAsia="Times New Roman" w:hAnsi="Segoe UI Light" w:cs="Segoe UI Light"/>
+          <w:color w:val="000000"/>
+          <w:sz w:val="24"/>
+          <w:szCs w:val="24"/>
+          <w:lang w:eastAsia="pt-BR"/>
+        </w:rPr>
+        <w:t xml:space="preserve">the infrastructure for </w:t>
+      </w:r>
+      <w:r>
+        <w:rPr>
+          <w:rFonts w:ascii="Segoe UI Light" w:eastAsia="Times New Roman" w:hAnsi="Segoe UI Light" w:cs="Segoe UI Light"/>
+          <w:color w:val="000000"/>
+          <w:sz w:val="24"/>
+          <w:szCs w:val="24"/>
+          <w:lang w:eastAsia="pt-BR"/>
+        </w:rPr>
+        <w:t>setup your enterprise data warehouse</w:t>
+      </w:r>
+      <w:r>
+        <w:rPr>
+          <w:rFonts w:ascii="Segoe UI Light" w:eastAsia="Times New Roman" w:hAnsi="Segoe UI Light" w:cs="Segoe UI Light"/>
+          <w:color w:val="000000"/>
+          <w:sz w:val="24"/>
+          <w:szCs w:val="24"/>
+          <w:lang w:eastAsia="pt-BR"/>
+        </w:rPr>
+        <w:t xml:space="preserve"> on the Cloud</w:t>
+      </w:r>
+      <w:r>
+        <w:rPr>
+          <w:rFonts w:ascii="Segoe UI Light" w:eastAsia="Times New Roman" w:hAnsi="Segoe UI Light" w:cs="Segoe UI Light"/>
+          <w:color w:val="000000"/>
+          <w:sz w:val="24"/>
+          <w:szCs w:val="24"/>
+          <w:lang w:eastAsia="pt-BR"/>
+        </w:rPr>
+        <w:t>.</w:t>
+      </w:r>
+      <w:r>
+        <w:rPr>
+          <w:rFonts w:ascii="Segoe UI Light" w:eastAsia="Times New Roman" w:hAnsi="Segoe UI Light" w:cs="Segoe UI Light"/>
+          <w:color w:val="000000"/>
+          <w:sz w:val="24"/>
+          <w:szCs w:val="24"/>
+          <w:lang w:eastAsia="pt-BR"/>
+        </w:rPr>
+        <w:t xml:space="preserve"> </w:t>
+      </w:r>
+      <w:r>
+        <w:rPr>
+          <w:rFonts w:ascii="Segoe UI Light" w:eastAsia="Times New Roman" w:hAnsi="Segoe UI Light" w:cs="Segoe UI Light"/>
+          <w:b/>
+          <w:color w:val="000000"/>
+          <w:sz w:val="24"/>
+          <w:szCs w:val="24"/>
+          <w:lang w:eastAsia="pt-BR"/>
+        </w:rPr>
+        <w:t>You pay for what you use and no more</w:t>
+      </w:r>
+      <w:r>
+        <w:rPr>
+          <w:rFonts w:ascii="Segoe UI Light" w:eastAsia="Times New Roman" w:hAnsi="Segoe UI Light" w:cs="Segoe UI Light"/>
+          <w:color w:val="000000"/>
+          <w:sz w:val="24"/>
+          <w:szCs w:val="24"/>
+          <w:lang w:eastAsia="pt-BR"/>
+        </w:rPr>
+        <w:t>.</w:t>
+      </w:r>
+    </w:p>
+    <w:p>
+      <w:pPr>
+        <w:rPr>
+          <w:rFonts w:ascii="Segoe UI Light" w:eastAsia="Times New Roman" w:hAnsi="Segoe UI Light" w:cs="Segoe UI Light"/>
+          <w:color w:val="000000"/>
+          <w:sz w:val="24"/>
+          <w:szCs w:val="24"/>
+          <w:lang w:eastAsia="pt-BR"/>
+        </w:rPr>
+      </w:pPr>
+      <w:r>
+        <w:rPr>
+          <w:rFonts w:ascii="Segoe UI Light" w:eastAsia="Times New Roman" w:hAnsi="Segoe UI Light" w:cs="Segoe UI Light"/>
+          <w:color w:val="000000"/>
+          <w:sz w:val="24"/>
+          <w:szCs w:val="24"/>
+          <w:lang w:eastAsia="pt-BR"/>
+        </w:rPr>
+        <w:t>Cortana Analytics Suite delivers an end-to-end platform with an integrated and comprehensive set of tools and services to help you build intelligent applications that let you easily take advantage of advanced analytics.</w:t>
+      </w:r>
+    </w:p>
+    <w:p>
+      <w:pPr>
+        <w:rPr>
+          <w:rFonts w:ascii="Segoe UI Light" w:eastAsia="Times New Roman" w:hAnsi="Segoe UI Light" w:cs="Segoe UI Light"/>
+          <w:color w:val="000000"/>
+          <w:sz w:val="24"/>
+          <w:szCs w:val="24"/>
+          <w:lang w:eastAsia="pt-BR"/>
+        </w:rPr>
+      </w:pPr>
+      <w:r>
+        <w:rPr>
+          <w:rFonts w:ascii="Segoe UI Light" w:eastAsia="Times New Roman" w:hAnsi="Segoe UI Light" w:cs="Segoe UI Light"/>
+          <w:color w:val="000000"/>
+          <w:sz w:val="24"/>
+          <w:szCs w:val="24"/>
+          <w:lang w:eastAsia="pt-BR"/>
+        </w:rPr>
         <w:lastRenderedPageBreak/>
-        <w:t xml:space="preserve">You can count on Microsoft Azure Infrastructure Services to quickly standup </w:t>
-      </w:r>
-      <w:r>
-        <w:rPr>
-          <w:rFonts w:ascii="Segoe UI Light" w:eastAsia="Times New Roman" w:hAnsi="Segoe UI Light" w:cs="Segoe UI Light"/>
-          <w:color w:val="000000"/>
-          <w:sz w:val="24"/>
-          <w:szCs w:val="24"/>
-          <w:lang w:eastAsia="pt-BR"/>
-        </w:rPr>
-        <w:t xml:space="preserve">the infrastructure for </w:t>
-      </w:r>
-      <w:r>
-        <w:rPr>
-          <w:rFonts w:ascii="Segoe UI Light" w:eastAsia="Times New Roman" w:hAnsi="Segoe UI Light" w:cs="Segoe UI Light"/>
-          <w:color w:val="000000"/>
-          <w:sz w:val="24"/>
-          <w:szCs w:val="24"/>
-          <w:lang w:eastAsia="pt-BR"/>
-        </w:rPr>
-        <w:t>setup your enterprise data warehouse</w:t>
-      </w:r>
-      <w:r>
-        <w:rPr>
-          <w:rFonts w:ascii="Segoe UI Light" w:eastAsia="Times New Roman" w:hAnsi="Segoe UI Light" w:cs="Segoe UI Light"/>
-          <w:color w:val="000000"/>
-          <w:sz w:val="24"/>
-          <w:szCs w:val="24"/>
-          <w:lang w:eastAsia="pt-BR"/>
-        </w:rPr>
-        <w:t xml:space="preserve"> on the Cloud</w:t>
-      </w:r>
-      <w:r>
-        <w:rPr>
-          <w:rFonts w:ascii="Segoe UI Light" w:eastAsia="Times New Roman" w:hAnsi="Segoe UI Light" w:cs="Segoe UI Light"/>
-          <w:color w:val="000000"/>
-          <w:sz w:val="24"/>
-          <w:szCs w:val="24"/>
-          <w:lang w:eastAsia="pt-BR"/>
-        </w:rPr>
-        <w:t>.</w:t>
-      </w:r>
-      <w:r>
-        <w:rPr>
-          <w:rFonts w:ascii="Segoe UI Light" w:eastAsia="Times New Roman" w:hAnsi="Segoe UI Light" w:cs="Segoe UI Light"/>
-          <w:color w:val="000000"/>
-          <w:sz w:val="24"/>
-          <w:szCs w:val="24"/>
-          <w:lang w:eastAsia="pt-BR"/>
-        </w:rPr>
-        <w:t xml:space="preserve"> </w:t>
-      </w:r>
-      <w:r>
-        <w:rPr>
-          <w:rFonts w:ascii="Segoe UI Light" w:eastAsia="Times New Roman" w:hAnsi="Segoe UI Light" w:cs="Segoe UI Light"/>
+        <w:t>Cortana Analytics Suite provides services to bring data in to analyze it. It provides information management capabilities like Azure Data Factory, so you can pull data from any source (relational DB like SQL or non-relational ones like your Hadoop cluster) in an automated and scheduled way while performing necessary data transforms (like setting certain data columns as dates vs. currency, etc.). Think ETL (Extract, Transform, Load) in the cloud. Event Hubs does the same for IoT-type ingestion of data that streams in from lots of endpoints.</w:t>
+      </w:r>
+    </w:p>
+    <w:p>
+      <w:pPr>
+        <w:rPr>
+          <w:rFonts w:ascii="Segoe UI Light" w:eastAsia="Times New Roman" w:hAnsi="Segoe UI Light" w:cs="Segoe UI Light"/>
+          <w:color w:val="000000"/>
+          <w:sz w:val="24"/>
+          <w:szCs w:val="24"/>
+          <w:lang w:eastAsia="pt-BR"/>
+        </w:rPr>
+      </w:pPr>
+      <w:r>
+        <w:rPr>
+          <w:rFonts w:ascii="Segoe UI Light" w:eastAsia="Times New Roman" w:hAnsi="Segoe UI Light" w:cs="Segoe UI Light"/>
+          <w:color w:val="000000"/>
+          <w:sz w:val="24"/>
+          <w:szCs w:val="24"/>
+          <w:lang w:eastAsia="pt-BR"/>
+        </w:rPr>
+        <w:t>The data brought in then can be persisted in flexible big data storage services like Azure Data Lake and Azure SQL Data Warehouse.</w:t>
+      </w:r>
+    </w:p>
+    <w:p>
+      <w:pPr>
+        <w:rPr>
+          <w:rFonts w:ascii="Segoe UI Light" w:eastAsia="Times New Roman" w:hAnsi="Segoe UI Light" w:cs="Segoe UI Light"/>
+          <w:color w:val="000000"/>
+          <w:sz w:val="24"/>
+          <w:szCs w:val="24"/>
+          <w:lang w:eastAsia="pt-BR"/>
+        </w:rPr>
+      </w:pPr>
+      <w:r>
+        <w:rPr>
+          <w:rFonts w:ascii="Segoe UI Light" w:eastAsia="Times New Roman" w:hAnsi="Segoe UI Light" w:cs="Segoe UI Light"/>
+          <w:color w:val="000000"/>
+          <w:sz w:val="24"/>
+          <w:szCs w:val="24"/>
+          <w:lang w:eastAsia="pt-BR"/>
+        </w:rPr>
+        <w:t>You can use a wide range of analytics services, from Azure Machine Learning to Azure Stream Analytics, to analyze the data that are stored in the big data storage. This means you can create analytics services and models specific to your business needs (say real-time demand forecasting).</w:t>
+      </w:r>
+    </w:p>
+    <w:p>
+      <w:pPr>
+        <w:rPr>
+          <w:rFonts w:ascii="Segoe UI Light" w:eastAsia="Times New Roman" w:hAnsi="Segoe UI Light" w:cs="Segoe UI Light"/>
+          <w:color w:val="000000"/>
+          <w:sz w:val="24"/>
+          <w:szCs w:val="24"/>
+          <w:lang w:eastAsia="pt-BR"/>
+        </w:rPr>
+      </w:pPr>
+      <w:r>
+        <w:rPr>
+          <w:rFonts w:ascii="Segoe UI Light" w:eastAsia="Times New Roman" w:hAnsi="Segoe UI Light" w:cs="Segoe UI Light"/>
+          <w:color w:val="000000"/>
+          <w:sz w:val="24"/>
+          <w:szCs w:val="24"/>
+          <w:lang w:eastAsia="pt-BR"/>
+        </w:rPr>
+        <w:t>The resultant analytics services and models created by taking these steps can then be surfaced as interactive dashboards and visualizations via Power BI in Microsoft Excel.</w:t>
+      </w:r>
+    </w:p>
+    <w:p>
+      <w:pPr>
+        <w:rPr>
+          <w:rFonts w:ascii="Segoe UI Light" w:eastAsia="Times New Roman" w:hAnsi="Segoe UI Light" w:cs="Segoe UI Light"/>
+          <w:color w:val="000000"/>
+          <w:sz w:val="24"/>
+          <w:szCs w:val="24"/>
+          <w:lang w:eastAsia="pt-BR"/>
+        </w:rPr>
+      </w:pPr>
+      <w:r>
+        <w:rPr>
+          <w:rFonts w:ascii="Segoe UI Light" w:eastAsia="Times New Roman" w:hAnsi="Segoe UI Light" w:cs="Segoe UI Light"/>
+          <w:color w:val="000000"/>
+          <w:sz w:val="24"/>
+          <w:szCs w:val="24"/>
+          <w:lang w:eastAsia="pt-BR"/>
+        </w:rPr>
+        <w:t>These same analytics services and models can also be integrated into various UI (web apps or mobile apps or rich client apps) as well as via integrations with Cortana, so end users can naturally interact with them through speech, etc. End users can also be notified proactively by Cortana if the analytics model finds a new anomaly (unusual growth in certain product purchases, in the case of the real-time demand forecasting example given above) or anything that deserves the attention of the business users.</w:t>
+      </w:r>
+    </w:p>
+    <w:p>
+      <w:pPr>
+        <w:pStyle w:val="NormalWeb"/>
+        <w:rPr>
+          <w:rFonts w:ascii="Segoe UI Light" w:hAnsi="Segoe UI Light" w:cs="Segoe UI Light"/>
           <w:b/>
           <w:color w:val="000000"/>
-          <w:sz w:val="24"/>
-          <w:szCs w:val="24"/>
-          <w:lang w:eastAsia="pt-BR"/>
-        </w:rPr>
-        <w:t>You pay for what you use and no more</w:t>
-      </w:r>
-      <w:r>
-        <w:rPr>
-          <w:rFonts w:ascii="Segoe UI Light" w:eastAsia="Times New Roman" w:hAnsi="Segoe UI Light" w:cs="Segoe UI Light"/>
-          <w:color w:val="000000"/>
-          <w:sz w:val="24"/>
-          <w:szCs w:val="24"/>
-          <w:lang w:eastAsia="pt-BR"/>
-        </w:rPr>
-        <w:t>.</w:t>
-      </w:r>
-    </w:p>
-    <w:p>
-      <w:pPr>
-        <w:rPr>
-          <w:rFonts w:ascii="Segoe UI Light" w:eastAsia="Times New Roman" w:hAnsi="Segoe UI Light" w:cs="Segoe UI Light"/>
-          <w:color w:val="000000"/>
-          <w:sz w:val="24"/>
-          <w:szCs w:val="24"/>
-          <w:lang w:eastAsia="pt-BR"/>
-        </w:rPr>
-      </w:pPr>
-      <w:r>
-        <w:rPr>
-          <w:rFonts w:ascii="Segoe UI Light" w:eastAsia="Times New Roman" w:hAnsi="Segoe UI Light" w:cs="Segoe UI Light"/>
-          <w:color w:val="000000"/>
-          <w:sz w:val="24"/>
-          <w:szCs w:val="24"/>
-          <w:lang w:eastAsia="pt-BR"/>
-        </w:rPr>
-        <w:t>Cortana Analytics Suite delivers an end-to-end platform with an integrated and comprehensive set of tools and services to help you build intelligent applications that let you easily take advantage of advanced analytics.</w:t>
-      </w:r>
-    </w:p>
-    <w:p>
-      <w:pPr>
-        <w:rPr>
-          <w:rFonts w:ascii="Segoe UI Light" w:eastAsia="Times New Roman" w:hAnsi="Segoe UI Light" w:cs="Segoe UI Light"/>
-          <w:color w:val="000000"/>
-          <w:sz w:val="24"/>
-          <w:szCs w:val="24"/>
-          <w:lang w:eastAsia="pt-BR"/>
-        </w:rPr>
-      </w:pPr>
-      <w:r>
-        <w:rPr>
-          <w:rFonts w:ascii="Segoe UI Light" w:eastAsia="Times New Roman" w:hAnsi="Segoe UI Light" w:cs="Segoe UI Light"/>
-          <w:color w:val="000000"/>
-          <w:sz w:val="24"/>
-          <w:szCs w:val="24"/>
-          <w:lang w:eastAsia="pt-BR"/>
-        </w:rPr>
-        <w:t>Cortana Analytics Suite provides services to bring data in to analyze it. It provides information management capabilities like Azure Data Factory, so you can pull data from any source (relational DB like SQL or non-relational ones like your Hadoop cluster) in an automated and scheduled way while performing necessary data transforms (like setting certain data columns as dates vs. currency, etc.). Think ETL (Extract, Transform, Load) in the cloud. Event Hubs does the same for IoT-type ingestion of data that streams in from lots of endpoints.</w:t>
-      </w:r>
-    </w:p>
-    <w:p>
-      <w:pPr>
-        <w:rPr>
-          <w:rFonts w:ascii="Segoe UI Light" w:eastAsia="Times New Roman" w:hAnsi="Segoe UI Light" w:cs="Segoe UI Light"/>
-          <w:color w:val="000000"/>
-          <w:sz w:val="24"/>
-          <w:szCs w:val="24"/>
-          <w:lang w:eastAsia="pt-BR"/>
-        </w:rPr>
-      </w:pPr>
-      <w:r>
-        <w:rPr>
-          <w:rFonts w:ascii="Segoe UI Light" w:eastAsia="Times New Roman" w:hAnsi="Segoe UI Light" w:cs="Segoe UI Light"/>
-          <w:color w:val="000000"/>
-          <w:sz w:val="24"/>
-          <w:szCs w:val="24"/>
-          <w:lang w:eastAsia="pt-BR"/>
-        </w:rPr>
-        <w:t>The data brought in then can be persisted in flexible big data storage services like Azure Data Lake and Azure SQL Data Warehouse.</w:t>
-      </w:r>
-    </w:p>
-    <w:p>
-      <w:pPr>
-        <w:rPr>
-          <w:rFonts w:ascii="Segoe UI Light" w:eastAsia="Times New Roman" w:hAnsi="Segoe UI Light" w:cs="Segoe UI Light"/>
-          <w:color w:val="000000"/>
-          <w:sz w:val="24"/>
-          <w:szCs w:val="24"/>
-          <w:lang w:eastAsia="pt-BR"/>
-        </w:rPr>
-      </w:pPr>
-      <w:r>
-        <w:rPr>
-          <w:rFonts w:ascii="Segoe UI Light" w:eastAsia="Times New Roman" w:hAnsi="Segoe UI Light" w:cs="Segoe UI Light"/>
-          <w:color w:val="000000"/>
-          <w:sz w:val="24"/>
-          <w:szCs w:val="24"/>
-          <w:lang w:eastAsia="pt-BR"/>
-        </w:rPr>
-        <w:t xml:space="preserve">You can use a wide range of analytics services, from Azure Machine Learning to Azure Stream Analytics, to analyze the data that are </w:t>
-      </w:r>
-      <w:r>
-        <w:rPr>
-          <w:rFonts w:ascii="Segoe UI Light" w:eastAsia="Times New Roman" w:hAnsi="Segoe UI Light" w:cs="Segoe UI Light"/>
-          <w:color w:val="000000"/>
-          <w:sz w:val="24"/>
-          <w:szCs w:val="24"/>
-          <w:lang w:eastAsia="pt-BR"/>
-        </w:rPr>
-        <w:lastRenderedPageBreak/>
-        <w:t>stored in the big data storage. This means you can create analytics services and models specific to your business needs (say real-time demand forecasting).</w:t>
-      </w:r>
-    </w:p>
-    <w:p>
-      <w:pPr>
-        <w:rPr>
-          <w:rFonts w:ascii="Segoe UI Light" w:eastAsia="Times New Roman" w:hAnsi="Segoe UI Light" w:cs="Segoe UI Light"/>
-          <w:color w:val="000000"/>
-          <w:sz w:val="24"/>
-          <w:szCs w:val="24"/>
-          <w:lang w:eastAsia="pt-BR"/>
-        </w:rPr>
-      </w:pPr>
-      <w:r>
-        <w:rPr>
-          <w:rFonts w:ascii="Segoe UI Light" w:eastAsia="Times New Roman" w:hAnsi="Segoe UI Light" w:cs="Segoe UI Light"/>
-          <w:color w:val="000000"/>
-          <w:sz w:val="24"/>
-          <w:szCs w:val="24"/>
-          <w:lang w:eastAsia="pt-BR"/>
-        </w:rPr>
-        <w:t>The resultant analytics services and models created by taking these steps can then be surfaced as interactive dashboards and visualizations via Power BI in Microsoft Excel.</w:t>
-      </w:r>
-    </w:p>
-    <w:p>
-      <w:pPr>
-        <w:rPr>
-          <w:rFonts w:ascii="Segoe UI Light" w:eastAsia="Times New Roman" w:hAnsi="Segoe UI Light" w:cs="Segoe UI Light"/>
-          <w:color w:val="000000"/>
-          <w:sz w:val="24"/>
-          <w:szCs w:val="24"/>
-          <w:lang w:eastAsia="pt-BR"/>
-        </w:rPr>
-      </w:pPr>
-      <w:r>
-        <w:rPr>
-          <w:rFonts w:ascii="Segoe UI Light" w:eastAsia="Times New Roman" w:hAnsi="Segoe UI Light" w:cs="Segoe UI Light"/>
-          <w:color w:val="000000"/>
-          <w:sz w:val="24"/>
-          <w:szCs w:val="24"/>
-          <w:lang w:eastAsia="pt-BR"/>
-        </w:rPr>
-        <w:t>These same analytics services and models can also be integrated into various UI (web apps or mobile apps or rich client apps) as well as via integrations with Cortana, so end users can naturally interact with them through speech, etc. End users can also be notified proactively by Cortana if the analytics model finds a new anomaly (unusual growth in certain product purchases, in the case of the real-time demand forecasting example given above) or anything that deserves the attention of the business users.</w:t>
+          <w:lang w:eastAsia="pt-BR"/>
+        </w:rPr>
+      </w:pPr>
+      <w:r>
+        <w:rPr>
+          <w:rFonts w:ascii="Segoe UI Light" w:hAnsi="Segoe UI Light" w:cs="Segoe UI Light"/>
+          <w:b/>
+          <w:color w:val="000000"/>
+          <w:lang w:eastAsia="pt-BR"/>
+        </w:rPr>
+        <w:t>Are your organization facing the common business intelligence challenges?</w:t>
       </w:r>
     </w:p>
     <w:p>
@@ -2184,40 +2131,13 @@
         <w:pStyle w:val="NormalWeb"/>
         <w:rPr>
           <w:rFonts w:ascii="Segoe UI Light" w:hAnsi="Segoe UI Light" w:cs="Segoe UI Light"/>
-          <w:b/>
-          <w:color w:val="000000"/>
-          <w:lang w:eastAsia="pt-BR"/>
-        </w:rPr>
-      </w:pPr>
-      <w:r>
-        <w:rPr>
-          <w:rFonts w:ascii="Segoe UI Light" w:hAnsi="Segoe UI Light" w:cs="Segoe UI Light"/>
-          <w:b/>
-          <w:color w:val="000000"/>
-          <w:lang w:eastAsia="pt-BR"/>
-        </w:rPr>
-        <w:t>Are your organization facing the common business intelligence challenges?</w:t>
-      </w:r>
-    </w:p>
-    <w:p>
-      <w:pPr>
-        <w:pStyle w:val="NormalWeb"/>
-        <w:rPr>
-          <w:rFonts w:ascii="Segoe UI Light" w:hAnsi="Segoe UI Light" w:cs="Segoe UI Light"/>
-        </w:rPr>
-      </w:pPr>
-      <w:r>
-        <w:rPr>
-          <w:rFonts w:ascii="Segoe UI Light" w:hAnsi="Segoe UI Light" w:cs="Segoe UI Light"/>
-        </w:rPr>
-        <w:t xml:space="preserve">Power BI is a cloud-based analytics service that provides faster time to insight. It is used for visualizing, exploring and extracting insights from </w:t>
-      </w:r>
-      <w:r>
-        <w:rPr>
-          <w:rFonts w:ascii="Segoe UI Light" w:hAnsi="Segoe UI Light" w:cs="Segoe UI Light"/>
-        </w:rPr>
-        <w:lastRenderedPageBreak/>
-        <w:t xml:space="preserve">data. It brings together data from diverse sources to deliver rich, comprehensive views of business operations. </w:t>
+        </w:rPr>
+      </w:pPr>
+      <w:r>
+        <w:rPr>
+          <w:rFonts w:ascii="Segoe UI Light" w:hAnsi="Segoe UI Light" w:cs="Segoe UI Light"/>
+        </w:rPr>
+        <w:t xml:space="preserve">Power BI is a cloud-based analytics service that provides faster time to insight. It is used for visualizing, exploring and extracting insights from data. It brings together data from diverse sources to deliver rich, comprehensive views of business operations. </w:t>
       </w:r>
     </w:p>
     <w:p>
@@ -2300,6 +2220,7 @@
         <w:rPr>
           <w:rFonts w:ascii="Segoe UI Light" w:hAnsi="Segoe UI Light" w:cs="Segoe UI Light"/>
         </w:rPr>
+        <w:lastRenderedPageBreak/>
         <w:t>Secure, live connection to on-premises data sources to drive insight across the entire range of organizational information (Analysis Services, Azure SQL Database, SQL Database Auditing, Azure SQL Data Warehouse)</w:t>
       </w:r>
     </w:p>
@@ -2336,7 +2257,6 @@
         <w:rPr>
           <w:rFonts w:ascii="Segoe UI Light" w:hAnsi="Segoe UI Light" w:cs="Segoe UI Light"/>
         </w:rPr>
-        <w:lastRenderedPageBreak/>
         <w:t>Native mobile applications for keeping users connected on the go</w:t>
       </w:r>
     </w:p>
@@ -2408,7 +2328,27 @@
           <w:szCs w:val="24"/>
           <w:lang w:val="en"/>
         </w:rPr>
-        <w:t>Do your customer concern about the Business Continuity and Scalability for their data solution?</w:t>
+        <w:t>Do your customer</w:t>
+      </w:r>
+      <w:r>
+        <w:rPr>
+          <w:rFonts w:asciiTheme="minorEastAsia" w:hAnsiTheme="minorEastAsia" w:cs="Segoe UI Light" w:hint="eastAsia"/>
+          <w:b/>
+          <w:sz w:val="24"/>
+          <w:szCs w:val="24"/>
+          <w:lang w:val="en" w:eastAsia="zh-CN"/>
+        </w:rPr>
+        <w:t>s</w:t>
+      </w:r>
+      <w:r>
+        <w:rPr>
+          <w:rFonts w:ascii="Segoe UI Light" w:eastAsia="Times New Roman" w:hAnsi="Segoe UI Light" w:cs="Segoe UI Light"/>
+          <w:b/>
+          <w:sz w:val="24"/>
+          <w:szCs w:val="24"/>
+          <w:lang w:val="en"/>
+        </w:rPr>
+        <w:t xml:space="preserve"> concern about the Business Continuity and Scalability for their data solution?</w:t>
       </w:r>
     </w:p>
     <w:p>
@@ -2520,7 +2460,236 @@
           <w:szCs w:val="24"/>
           <w:lang w:eastAsia="pt-BR"/>
         </w:rPr>
-        <w:t xml:space="preserve"> is a relational database as a service. SQL Database databases can be scaled up 500 </w:t>
+        <w:t xml:space="preserve"> is a relational database as a service. SQL Database databases can be scaled up 500 GB per database. You can use tools that you are already familiar with such as Visual Studio or SQL Management Studio. </w:t>
+      </w:r>
+    </w:p>
+    <w:p>
+      <w:pPr>
+        <w:rPr>
+          <w:rFonts w:ascii="Segoe UI Light" w:eastAsia="Times New Roman" w:hAnsi="Segoe UI Light" w:cs="Segoe UI Light"/>
+          <w:color w:val="000000"/>
+          <w:sz w:val="24"/>
+          <w:szCs w:val="24"/>
+          <w:lang w:eastAsia="pt-BR"/>
+        </w:rPr>
+      </w:pPr>
+      <w:r>
+        <w:rPr>
+          <w:rFonts w:ascii="Segoe UI Light" w:eastAsia="Times New Roman" w:hAnsi="Segoe UI Light" w:cs="Segoe UI Light"/>
+          <w:color w:val="000000"/>
+          <w:sz w:val="24"/>
+          <w:szCs w:val="24"/>
+          <w:lang w:eastAsia="pt-BR"/>
+        </w:rPr>
+        <w:t xml:space="preserve">Management of the database itself is simplified with backup and point in time recovery built in to the platform. </w:t>
+      </w:r>
+    </w:p>
+    <w:p>
+      <w:pPr>
+        <w:rPr>
+          <w:rFonts w:ascii="Segoe UI Light" w:eastAsia="Times New Roman" w:hAnsi="Segoe UI Light" w:cs="Segoe UI Light"/>
+          <w:color w:val="000000"/>
+          <w:sz w:val="24"/>
+          <w:szCs w:val="24"/>
+          <w:lang w:eastAsia="pt-BR"/>
+        </w:rPr>
+      </w:pPr>
+      <w:r>
+        <w:rPr>
+          <w:rFonts w:ascii="Segoe UI Light" w:eastAsia="Times New Roman" w:hAnsi="Segoe UI Light" w:cs="Segoe UI Light"/>
+          <w:color w:val="000000"/>
+          <w:sz w:val="24"/>
+          <w:szCs w:val="24"/>
+          <w:lang w:eastAsia="pt-BR"/>
+        </w:rPr>
+        <w:t>SQL Database comes with advanced capabilities such as geo-replication just built-in to the platform. With SQL Database it is easy to build a globally available application that can scale.</w:t>
+      </w:r>
+    </w:p>
+    <w:p>
+      <w:pPr>
+        <w:rPr>
+          <w:rFonts w:ascii="Segoe UI Light" w:eastAsia="Times New Roman" w:hAnsi="Segoe UI Light" w:cs="Segoe UI Light"/>
+          <w:b/>
+          <w:color w:val="000000"/>
+          <w:sz w:val="24"/>
+          <w:szCs w:val="24"/>
+          <w:lang w:eastAsia="pt-BR"/>
+        </w:rPr>
+      </w:pPr>
+      <w:r>
+        <w:rPr>
+          <w:rFonts w:ascii="Segoe UI Light" w:eastAsia="Times New Roman" w:hAnsi="Segoe UI Light" w:cs="Segoe UI Light"/>
+          <w:b/>
+          <w:color w:val="000000"/>
+          <w:sz w:val="24"/>
+          <w:szCs w:val="24"/>
+          <w:lang w:eastAsia="pt-BR"/>
+        </w:rPr>
+        <w:t>Are you facing High LOB infrastructure costs?</w:t>
+      </w:r>
+    </w:p>
+    <w:p>
+      <w:pPr>
+        <w:rPr>
+          <w:rFonts w:ascii="Segoe UI Light" w:eastAsia="Times New Roman" w:hAnsi="Segoe UI Light" w:cs="Segoe UI Light"/>
+          <w:b/>
+          <w:color w:val="000000"/>
+          <w:sz w:val="24"/>
+          <w:szCs w:val="24"/>
+          <w:lang w:eastAsia="pt-BR"/>
+        </w:rPr>
+      </w:pPr>
+      <w:r>
+        <w:rPr>
+          <w:rFonts w:ascii="Segoe UI Light" w:eastAsia="Times New Roman" w:hAnsi="Segoe UI Light" w:cs="Segoe UI Light"/>
+          <w:color w:val="000000"/>
+          <w:sz w:val="24"/>
+          <w:szCs w:val="24"/>
+          <w:lang w:eastAsia="pt-BR"/>
+        </w:rPr>
+        <w:t xml:space="preserve">With Azure </w:t>
+      </w:r>
+      <w:r>
+        <w:rPr>
+          <w:rFonts w:ascii="Segoe UI Light" w:eastAsia="Times New Roman" w:hAnsi="Segoe UI Light" w:cs="Segoe UI Light"/>
+          <w:color w:val="000000"/>
+          <w:sz w:val="24"/>
+          <w:szCs w:val="24"/>
+          <w:lang w:eastAsia="pt-BR"/>
+        </w:rPr>
+        <w:t>P</w:t>
+      </w:r>
+      <w:r>
+        <w:rPr>
+          <w:rFonts w:ascii="Segoe UI Light" w:eastAsia="Times New Roman" w:hAnsi="Segoe UI Light" w:cs="Segoe UI Light"/>
+          <w:color w:val="000000"/>
+          <w:sz w:val="24"/>
+          <w:szCs w:val="24"/>
+          <w:lang w:eastAsia="pt-BR"/>
+        </w:rPr>
+        <w:t>aaS features</w:t>
+      </w:r>
+      <w:r>
+        <w:rPr>
+          <w:rFonts w:ascii="Segoe UI Light" w:eastAsia="Times New Roman" w:hAnsi="Segoe UI Light" w:cs="Segoe UI Light"/>
+          <w:color w:val="000000"/>
+          <w:sz w:val="24"/>
+          <w:szCs w:val="24"/>
+          <w:lang w:eastAsia="pt-BR"/>
+        </w:rPr>
+        <w:t xml:space="preserve">, you pay for what you use and no more – you can turn off </w:t>
+      </w:r>
+      <w:r>
+        <w:rPr>
+          <w:rFonts w:ascii="Segoe UI Light" w:eastAsia="Times New Roman" w:hAnsi="Segoe UI Light" w:cs="Segoe UI Light"/>
+          <w:color w:val="000000"/>
+          <w:sz w:val="24"/>
+          <w:szCs w:val="24"/>
+          <w:lang w:eastAsia="pt-BR"/>
+        </w:rPr>
+        <w:t>Virtual Machines</w:t>
+      </w:r>
+      <w:r>
+        <w:rPr>
+          <w:rFonts w:ascii="Segoe UI Light" w:eastAsia="Times New Roman" w:hAnsi="Segoe UI Light" w:cs="Segoe UI Light"/>
+          <w:color w:val="000000"/>
+          <w:sz w:val="24"/>
+          <w:szCs w:val="24"/>
+          <w:lang w:eastAsia="pt-BR"/>
+        </w:rPr>
+        <w:t xml:space="preserve"> as the peak decreases to save money</w:t>
+      </w:r>
+      <w:r>
+        <w:rPr>
+          <w:rFonts w:ascii="Segoe UI Light" w:eastAsia="Times New Roman" w:hAnsi="Segoe UI Light" w:cs="Segoe UI Light"/>
+          <w:b/>
+          <w:color w:val="000000"/>
+          <w:sz w:val="24"/>
+          <w:szCs w:val="24"/>
+          <w:lang w:eastAsia="pt-BR"/>
+        </w:rPr>
+        <w:t>.</w:t>
+      </w:r>
+    </w:p>
+    <w:p>
+      <w:pPr>
+        <w:rPr>
+          <w:rFonts w:ascii="Segoe UI Light" w:eastAsia="Times New Roman" w:hAnsi="Segoe UI Light" w:cs="Segoe UI Light"/>
+          <w:color w:val="000000"/>
+          <w:sz w:val="24"/>
+          <w:szCs w:val="24"/>
+          <w:lang w:eastAsia="pt-BR"/>
+        </w:rPr>
+      </w:pPr>
+      <w:r>
+        <w:rPr>
+          <w:rFonts w:ascii="Segoe UI Light" w:eastAsia="Times New Roman" w:hAnsi="Segoe UI Light" w:cs="Segoe UI Light"/>
+          <w:color w:val="000000"/>
+          <w:sz w:val="24"/>
+          <w:szCs w:val="24"/>
+          <w:lang w:eastAsia="pt-BR"/>
+        </w:rPr>
+        <w:t>From a</w:t>
+      </w:r>
+      <w:r>
+        <w:rPr>
+          <w:rFonts w:ascii="Segoe UI Light" w:eastAsia="Times New Roman" w:hAnsi="Segoe UI Light" w:cs="Segoe UI Light"/>
+          <w:color w:val="000000"/>
+          <w:sz w:val="24"/>
+          <w:szCs w:val="24"/>
+          <w:lang w:eastAsia="pt-BR"/>
+        </w:rPr>
+        <w:t>n</w:t>
+      </w:r>
+      <w:r>
+        <w:rPr>
+          <w:rFonts w:ascii="Segoe UI Light" w:eastAsia="Times New Roman" w:hAnsi="Segoe UI Light" w:cs="Segoe UI Light"/>
+          <w:color w:val="000000"/>
+          <w:sz w:val="24"/>
+          <w:szCs w:val="24"/>
+          <w:lang w:eastAsia="pt-BR"/>
+        </w:rPr>
+        <w:t xml:space="preserve"> operational cost model, this comparison will not only allow the customer to see the value of the cloud, but also the operational cost savings of moving to a cloud environment using the </w:t>
+      </w:r>
+      <w:r>
+        <w:rPr>
+          <w:rFonts w:ascii="Segoe UI Light" w:eastAsia="Times New Roman" w:hAnsi="Segoe UI Light" w:cs="Segoe UI Light"/>
+          <w:color w:val="000000"/>
+          <w:sz w:val="24"/>
+          <w:szCs w:val="24"/>
+          <w:lang w:eastAsia="pt-BR"/>
+        </w:rPr>
+        <w:t>Microsoft Azure</w:t>
+      </w:r>
+      <w:r>
+        <w:rPr>
+          <w:rFonts w:ascii="Segoe UI Light" w:eastAsia="Times New Roman" w:hAnsi="Segoe UI Light" w:cs="Segoe UI Light"/>
+          <w:color w:val="000000"/>
+          <w:sz w:val="24"/>
+          <w:szCs w:val="24"/>
+          <w:lang w:eastAsia="pt-BR"/>
+        </w:rPr>
+        <w:t xml:space="preserve"> Platform.  </w:t>
+      </w:r>
+      <w:r>
+        <w:rPr>
+          <w:rFonts w:ascii="Segoe UI Light" w:eastAsia="Times New Roman" w:hAnsi="Segoe UI Light" w:cs="Segoe UI Light"/>
+          <w:color w:val="000000"/>
+          <w:sz w:val="24"/>
+          <w:szCs w:val="24"/>
+          <w:lang w:eastAsia="pt-BR"/>
+        </w:rPr>
+        <w:t>Microsoft Azure</w:t>
+      </w:r>
+      <w:r>
+        <w:rPr>
+          <w:rFonts w:ascii="Segoe UI Light" w:eastAsia="Times New Roman" w:hAnsi="Segoe UI Light" w:cs="Segoe UI Light"/>
+          <w:color w:val="000000"/>
+          <w:sz w:val="24"/>
+          <w:szCs w:val="24"/>
+          <w:lang w:eastAsia="pt-BR"/>
+        </w:rPr>
+        <w:t xml:space="preserve"> Platform’s payment model provides a framework which allows BDMs to see the costs associated with their IT infrastructure, straight down to an specific application’s usage. (Which will determine COGS for most application/servers) It provides the ability to see which applications will </w:t>
       </w:r>
       <w:r>
         <w:rPr>
@@ -2531,280 +2700,54 @@
           <w:lang w:eastAsia="pt-BR"/>
         </w:rPr>
         <w:lastRenderedPageBreak/>
-        <w:t xml:space="preserve">GB per database. You can use tools that you are already familiar with such as Visual Studio or SQL Management Studio. </w:t>
-      </w:r>
-    </w:p>
-    <w:p>
-      <w:pPr>
-        <w:rPr>
-          <w:rFonts w:ascii="Segoe UI Light" w:eastAsia="Times New Roman" w:hAnsi="Segoe UI Light" w:cs="Segoe UI Light"/>
-          <w:color w:val="000000"/>
-          <w:sz w:val="24"/>
-          <w:szCs w:val="24"/>
-          <w:lang w:eastAsia="pt-BR"/>
-        </w:rPr>
-      </w:pPr>
-      <w:r>
-        <w:rPr>
-          <w:rFonts w:ascii="Segoe UI Light" w:eastAsia="Times New Roman" w:hAnsi="Segoe UI Light" w:cs="Segoe UI Light"/>
-          <w:color w:val="000000"/>
-          <w:sz w:val="24"/>
-          <w:szCs w:val="24"/>
-          <w:lang w:eastAsia="pt-BR"/>
-        </w:rPr>
-        <w:t xml:space="preserve">Management of the database itself is simplified with backup and point in time recovery built in to the platform. </w:t>
-      </w:r>
-    </w:p>
-    <w:p>
-      <w:pPr>
-        <w:rPr>
-          <w:rFonts w:ascii="Segoe UI Light" w:eastAsia="Times New Roman" w:hAnsi="Segoe UI Light" w:cs="Segoe UI Light"/>
-          <w:color w:val="000000"/>
-          <w:sz w:val="24"/>
-          <w:szCs w:val="24"/>
-          <w:lang w:eastAsia="pt-BR"/>
-        </w:rPr>
-      </w:pPr>
-      <w:r>
-        <w:rPr>
-          <w:rFonts w:ascii="Segoe UI Light" w:eastAsia="Times New Roman" w:hAnsi="Segoe UI Light" w:cs="Segoe UI Light"/>
-          <w:color w:val="000000"/>
-          <w:sz w:val="24"/>
-          <w:szCs w:val="24"/>
-          <w:lang w:eastAsia="pt-BR"/>
-        </w:rPr>
-        <w:t>SQL Database comes with advanced capabilities such as geo-replication just built-in to the platform. With SQL Database it is easy to build a globally available application that can scale.</w:t>
-      </w:r>
-    </w:p>
-    <w:p>
-      <w:pPr>
-        <w:rPr>
-          <w:rFonts w:ascii="Segoe UI Light" w:eastAsia="Times New Roman" w:hAnsi="Segoe UI Light" w:cs="Segoe UI Light"/>
+        <w:t>benefit the most from the cloud environment as well, allowing them to make more detailed decisions on how to best use cloud for their organization.</w:t>
+      </w:r>
+    </w:p>
+    <w:p>
+      <w:pPr>
+        <w:pStyle w:val="Heading2"/>
+        <w:rPr>
+          <w:rFonts w:eastAsia="Times New Roman"/>
+          <w:lang w:eastAsia="pt-BR"/>
+        </w:rPr>
+      </w:pPr>
+    </w:p>
+    <w:p>
+      <w:pPr>
+        <w:rPr>
+          <w:lang w:eastAsia="pt-BR"/>
+        </w:rPr>
+      </w:pPr>
+    </w:p>
+    <w:p>
+      <w:pPr>
+        <w:pStyle w:val="Heading1"/>
+      </w:pPr>
+      <w:bookmarkStart w:id="6" w:name="_Toc459666391"/>
+      <w:r>
+        <w:t xml:space="preserve">The Value of Microsoft </w:t>
+      </w:r>
+      <w:r>
+        <w:t>Cortana Intelligence Suite</w:t>
+      </w:r>
+      <w:bookmarkEnd w:id="6"/>
+      <w:r>
+        <w:t xml:space="preserve"> </w:t>
+      </w:r>
+    </w:p>
+    <w:p>
+      <w:pPr>
+        <w:rPr>
+          <w:rFonts w:ascii="Arial" w:eastAsia="Times New Roman" w:hAnsi="Arial" w:cs="Arial"/>
           <w:b/>
-          <w:color w:val="000000"/>
-          <w:sz w:val="24"/>
-          <w:szCs w:val="24"/>
-          <w:lang w:eastAsia="pt-BR"/>
-        </w:rPr>
-      </w:pPr>
-      <w:r>
-        <w:rPr>
-          <w:rFonts w:ascii="Segoe UI Light" w:eastAsia="Times New Roman" w:hAnsi="Segoe UI Light" w:cs="Segoe UI Light"/>
-          <w:b/>
-          <w:color w:val="000000"/>
-          <w:sz w:val="24"/>
-          <w:szCs w:val="24"/>
-          <w:lang w:eastAsia="pt-BR"/>
-        </w:rPr>
-        <w:t>Are you facing High LOB infrastructure costs?</w:t>
-      </w:r>
-    </w:p>
-    <w:p>
-      <w:pPr>
-        <w:rPr>
-          <w:rFonts w:ascii="Segoe UI Light" w:eastAsia="Times New Roman" w:hAnsi="Segoe UI Light" w:cs="Segoe UI Light"/>
-          <w:b/>
-          <w:color w:val="000000"/>
-          <w:sz w:val="24"/>
-          <w:szCs w:val="24"/>
-          <w:lang w:eastAsia="pt-BR"/>
-        </w:rPr>
-      </w:pPr>
-      <w:r>
-        <w:rPr>
-          <w:rFonts w:ascii="Segoe UI Light" w:eastAsia="Times New Roman" w:hAnsi="Segoe UI Light" w:cs="Segoe UI Light"/>
-          <w:color w:val="000000"/>
-          <w:sz w:val="24"/>
-          <w:szCs w:val="24"/>
-          <w:lang w:eastAsia="pt-BR"/>
-        </w:rPr>
-        <w:t xml:space="preserve">With Azure </w:t>
-      </w:r>
-      <w:r>
-        <w:rPr>
-          <w:rFonts w:ascii="Segoe UI Light" w:eastAsia="Times New Roman" w:hAnsi="Segoe UI Light" w:cs="Segoe UI Light"/>
-          <w:color w:val="000000"/>
-          <w:sz w:val="24"/>
-          <w:szCs w:val="24"/>
-          <w:lang w:eastAsia="pt-BR"/>
-        </w:rPr>
-        <w:t>P</w:t>
-      </w:r>
-      <w:r>
-        <w:rPr>
-          <w:rFonts w:ascii="Segoe UI Light" w:eastAsia="Times New Roman" w:hAnsi="Segoe UI Light" w:cs="Segoe UI Light"/>
-          <w:color w:val="000000"/>
-          <w:sz w:val="24"/>
-          <w:szCs w:val="24"/>
-          <w:lang w:eastAsia="pt-BR"/>
-        </w:rPr>
-        <w:t>aaS features</w:t>
-      </w:r>
-      <w:r>
-        <w:rPr>
-          <w:rFonts w:ascii="Segoe UI Light" w:eastAsia="Times New Roman" w:hAnsi="Segoe UI Light" w:cs="Segoe UI Light"/>
-          <w:color w:val="000000"/>
-          <w:sz w:val="24"/>
-          <w:szCs w:val="24"/>
-          <w:lang w:eastAsia="pt-BR"/>
-        </w:rPr>
-        <w:t xml:space="preserve">, you pay for what you use and no more – you can turn off </w:t>
-      </w:r>
-      <w:r>
-        <w:rPr>
-          <w:rFonts w:ascii="Segoe UI Light" w:eastAsia="Times New Roman" w:hAnsi="Segoe UI Light" w:cs="Segoe UI Light"/>
-          <w:color w:val="000000"/>
-          <w:sz w:val="24"/>
-          <w:szCs w:val="24"/>
-          <w:lang w:eastAsia="pt-BR"/>
-        </w:rPr>
-        <w:t>Virtual Machines</w:t>
-      </w:r>
-      <w:r>
-        <w:rPr>
-          <w:rFonts w:ascii="Segoe UI Light" w:eastAsia="Times New Roman" w:hAnsi="Segoe UI Light" w:cs="Segoe UI Light"/>
-          <w:color w:val="000000"/>
-          <w:sz w:val="24"/>
-          <w:szCs w:val="24"/>
-          <w:lang w:eastAsia="pt-BR"/>
-        </w:rPr>
-        <w:t xml:space="preserve"> as the peak decreases to save money</w:t>
-      </w:r>
-      <w:r>
-        <w:rPr>
-          <w:rFonts w:ascii="Segoe UI Light" w:eastAsia="Times New Roman" w:hAnsi="Segoe UI Light" w:cs="Segoe UI Light"/>
-          <w:b/>
-          <w:color w:val="000000"/>
-          <w:sz w:val="24"/>
-          <w:szCs w:val="24"/>
-          <w:lang w:eastAsia="pt-BR"/>
-        </w:rPr>
-        <w:t>.</w:t>
-      </w:r>
-    </w:p>
-    <w:p>
-      <w:pPr>
-        <w:rPr>
-          <w:rFonts w:ascii="Segoe UI Light" w:eastAsia="Times New Roman" w:hAnsi="Segoe UI Light" w:cs="Segoe UI Light"/>
-          <w:color w:val="000000"/>
-          <w:sz w:val="24"/>
-          <w:szCs w:val="24"/>
-          <w:lang w:eastAsia="pt-BR"/>
-        </w:rPr>
-      </w:pPr>
-      <w:r>
-        <w:rPr>
-          <w:rFonts w:ascii="Segoe UI Light" w:eastAsia="Times New Roman" w:hAnsi="Segoe UI Light" w:cs="Segoe UI Light"/>
-          <w:color w:val="000000"/>
-          <w:sz w:val="24"/>
-          <w:szCs w:val="24"/>
-          <w:lang w:eastAsia="pt-BR"/>
-        </w:rPr>
-        <w:t>From a</w:t>
-      </w:r>
-      <w:r>
-        <w:rPr>
-          <w:rFonts w:ascii="Segoe UI Light" w:eastAsia="Times New Roman" w:hAnsi="Segoe UI Light" w:cs="Segoe UI Light"/>
-          <w:color w:val="000000"/>
-          <w:sz w:val="24"/>
-          <w:szCs w:val="24"/>
-          <w:lang w:eastAsia="pt-BR"/>
-        </w:rPr>
-        <w:t>n</w:t>
-      </w:r>
-      <w:r>
-        <w:rPr>
-          <w:rFonts w:ascii="Segoe UI Light" w:eastAsia="Times New Roman" w:hAnsi="Segoe UI Light" w:cs="Segoe UI Light"/>
-          <w:color w:val="000000"/>
-          <w:sz w:val="24"/>
-          <w:szCs w:val="24"/>
-          <w:lang w:eastAsia="pt-BR"/>
-        </w:rPr>
-        <w:t xml:space="preserve"> operational cost model, this comparison will not only allow the customer to see the value of the cloud, but also the operational cost savings of moving to a cloud environment using the </w:t>
-      </w:r>
-      <w:r>
-        <w:rPr>
-          <w:rFonts w:ascii="Segoe UI Light" w:eastAsia="Times New Roman" w:hAnsi="Segoe UI Light" w:cs="Segoe UI Light"/>
-          <w:color w:val="000000"/>
-          <w:sz w:val="24"/>
-          <w:szCs w:val="24"/>
-          <w:lang w:eastAsia="pt-BR"/>
-        </w:rPr>
-        <w:t>Microsoft Azure</w:t>
-      </w:r>
-      <w:r>
-        <w:rPr>
-          <w:rFonts w:ascii="Segoe UI Light" w:eastAsia="Times New Roman" w:hAnsi="Segoe UI Light" w:cs="Segoe UI Light"/>
-          <w:color w:val="000000"/>
-          <w:sz w:val="24"/>
-          <w:szCs w:val="24"/>
-          <w:lang w:eastAsia="pt-BR"/>
-        </w:rPr>
-        <w:t xml:space="preserve"> Platform.  </w:t>
-      </w:r>
-      <w:r>
-        <w:rPr>
-          <w:rFonts w:ascii="Segoe UI Light" w:eastAsia="Times New Roman" w:hAnsi="Segoe UI Light" w:cs="Segoe UI Light"/>
-          <w:color w:val="000000"/>
-          <w:sz w:val="24"/>
-          <w:szCs w:val="24"/>
-          <w:lang w:eastAsia="pt-BR"/>
-        </w:rPr>
-        <w:t>Microsoft Azure</w:t>
-      </w:r>
-      <w:r>
-        <w:rPr>
-          <w:rFonts w:ascii="Segoe UI Light" w:eastAsia="Times New Roman" w:hAnsi="Segoe UI Light" w:cs="Segoe UI Light"/>
-          <w:color w:val="000000"/>
-          <w:sz w:val="24"/>
-          <w:szCs w:val="24"/>
-          <w:lang w:eastAsia="pt-BR"/>
-        </w:rPr>
-        <w:t xml:space="preserve"> Platform’s payment model provides a framework which allows BDMs to see the costs associated with their IT infrastructure, straight down to an specific application’s usage. (Which will determine COGS for most application/servers) It provides the ability to see which applications will benefit the most from the </w:t>
-      </w:r>
-      <w:r>
-        <w:rPr>
-          <w:rFonts w:ascii="Segoe UI Light" w:eastAsia="Times New Roman" w:hAnsi="Segoe UI Light" w:cs="Segoe UI Light"/>
-          <w:color w:val="000000"/>
-          <w:sz w:val="24"/>
-          <w:szCs w:val="24"/>
-          <w:lang w:eastAsia="pt-BR"/>
-        </w:rPr>
-        <w:lastRenderedPageBreak/>
-        <w:t>cloud environment as well, allowing them to make more detailed decisions on how to best use cloud for their organization.</w:t>
-      </w:r>
-    </w:p>
-    <w:p>
-      <w:pPr>
-        <w:pStyle w:val="Heading2"/>
-        <w:rPr>
-          <w:rFonts w:eastAsia="Times New Roman"/>
-          <w:lang w:eastAsia="pt-BR"/>
-        </w:rPr>
-      </w:pPr>
-    </w:p>
-    <w:p>
-      <w:pPr>
-        <w:rPr>
-          <w:lang w:eastAsia="pt-BR"/>
-        </w:rPr>
-      </w:pPr>
-    </w:p>
-    <w:p>
-      <w:pPr>
-        <w:pStyle w:val="Heading1"/>
-      </w:pPr>
-      <w:bookmarkStart w:id="6" w:name="_Toc458088131"/>
-      <w:r>
-        <w:t xml:space="preserve">The Value of Microsoft </w:t>
-      </w:r>
-      <w:r>
-        <w:t>Cortana Intelligence Suite</w:t>
-      </w:r>
-      <w:bookmarkEnd w:id="6"/>
-      <w:r>
-        <w:t xml:space="preserve"> </w:t>
-      </w:r>
+          <w:bCs/>
+          <w:color w:val="000000" w:themeColor="text1"/>
+          <w:kern w:val="24"/>
+          <w:sz w:val="36"/>
+          <w:szCs w:val="36"/>
+          <w:lang w:val="de-DE"/>
+        </w:rPr>
+      </w:pPr>
     </w:p>
     <w:p>
       <w:pPr>
@@ -2832,10 +2775,10 @@
           <w:lang w:eastAsia="zh-CN"/>
         </w:rPr>
         <w:drawing>
-          <wp:inline distT="0" distB="0" distL="0" distR="0" wp14:anchorId="5FCAF234" wp14:editId="199BB8C6">
-            <wp:extent cx="5731510" cy="3220720"/>
+          <wp:inline distT="0" distB="0" distL="0" distR="0" wp14:anchorId="52F23D9A" wp14:editId="777CA973">
+            <wp:extent cx="5731510" cy="2236470"/>
             <wp:effectExtent l="0" t="0" r="2540" b="0"/>
-            <wp:docPr id="1" name="Picture 1"/>
+            <wp:docPr id="2" name="Picture 2"/>
             <wp:cNvGraphicFramePr>
               <a:graphicFrameLocks xmlns:a="http://schemas.openxmlformats.org/drawingml/2006/main" noChangeAspect="1"/>
             </wp:cNvGraphicFramePr>
@@ -2843,11 +2786,17 @@
               <a:graphicData uri="http://schemas.openxmlformats.org/drawingml/2006/picture">
                 <pic:pic xmlns:pic="http://schemas.openxmlformats.org/drawingml/2006/picture">
                   <pic:nvPicPr>
-                    <pic:cNvPr id="1" name=""/>
+                    <pic:cNvPr id="2" name="architecture.png"/>
                     <pic:cNvPicPr/>
                   </pic:nvPicPr>
                   <pic:blipFill>
-                    <a:blip r:embed="rId13"/>
+                    <a:blip r:embed="rId13">
+                      <a:extLst>
+                        <a:ext uri="{28A0092B-C50C-407E-A947-70E740481C1C}">
+                          <a14:useLocalDpi xmlns:a14="http://schemas.microsoft.com/office/drawing/2010/main" val="0"/>
+                        </a:ext>
+                      </a:extLst>
+                    </a:blip>
                     <a:stretch>
                       <a:fillRect/>
                     </a:stretch>
@@ -2855,7 +2804,7 @@
                   <pic:spPr>
                     <a:xfrm>
                       <a:off x="0" y="0"/>
-                      <a:ext cx="5731510" cy="3220720"/>
+                      <a:ext cx="5731510" cy="2236470"/>
                     </a:xfrm>
                     <a:prstGeom prst="rect">
                       <a:avLst/>
@@ -2870,6 +2819,378 @@
     </w:p>
     <w:p>
       <w:pPr>
+        <w:rPr>
+          <w:rFonts w:ascii="Segoe UI Light" w:eastAsia="Times New Roman" w:hAnsi="Segoe UI Light" w:cs="Segoe UI Light"/>
+          <w:b/>
+          <w:color w:val="000000"/>
+          <w:sz w:val="24"/>
+          <w:szCs w:val="24"/>
+          <w:lang w:eastAsia="pt-BR"/>
+        </w:rPr>
+      </w:pPr>
+      <w:r>
+        <w:rPr>
+          <w:rFonts w:ascii="Segoe UI Light" w:eastAsia="Times New Roman" w:hAnsi="Segoe UI Light" w:cs="Segoe UI Light"/>
+          <w:b/>
+          <w:color w:val="000000"/>
+          <w:sz w:val="24"/>
+          <w:szCs w:val="24"/>
+          <w:lang w:eastAsia="pt-BR"/>
+        </w:rPr>
+        <w:t>Information management</w:t>
+      </w:r>
+    </w:p>
+    <w:p>
+      <w:pPr>
+        <w:rPr>
+          <w:rFonts w:ascii="Segoe UI Light" w:eastAsia="Times New Roman" w:hAnsi="Segoe UI Light" w:cs="Segoe UI Light"/>
+          <w:color w:val="000000"/>
+          <w:sz w:val="24"/>
+          <w:szCs w:val="24"/>
+          <w:lang w:eastAsia="pt-BR"/>
+        </w:rPr>
+      </w:pPr>
+      <w:r>
+        <w:rPr>
+          <w:rFonts w:ascii="Segoe UI Light" w:eastAsia="Times New Roman" w:hAnsi="Segoe UI Light" w:cs="Segoe UI Light"/>
+          <w:color w:val="000000"/>
+          <w:sz w:val="24"/>
+          <w:szCs w:val="24"/>
+          <w:lang w:val="en" w:eastAsia="pt-BR"/>
+        </w:rPr>
+        <w:t xml:space="preserve">Orchestrate data movement on a fully managed, end-to-end platform. Use </w:t>
+      </w:r>
+      <w:hyperlink r:id="rId14" w:history="1">
+        <w:r>
+          <w:rPr>
+            <w:rStyle w:val="Hyperlink"/>
+            <w:rFonts w:ascii="Segoe UI Light" w:eastAsia="Times New Roman" w:hAnsi="Segoe UI Light" w:cs="Segoe UI Light"/>
+            <w:sz w:val="24"/>
+            <w:szCs w:val="24"/>
+            <w:lang w:val="en" w:eastAsia="pt-BR"/>
+          </w:rPr>
+          <w:t>Azure Data Factory</w:t>
+        </w:r>
+      </w:hyperlink>
+      <w:r>
+        <w:rPr>
+          <w:rFonts w:ascii="Segoe UI Light" w:eastAsia="Times New Roman" w:hAnsi="Segoe UI Light" w:cs="Segoe UI Light"/>
+          <w:color w:val="000000"/>
+          <w:sz w:val="24"/>
+          <w:szCs w:val="24"/>
+          <w:lang w:val="en" w:eastAsia="pt-BR"/>
+        </w:rPr>
+        <w:t xml:space="preserve"> to build pipelines and collect and orchestrate data from the services you use for easier analysis. Plus, use </w:t>
+      </w:r>
+      <w:hyperlink r:id="rId15" w:history="1">
+        <w:r>
+          <w:rPr>
+            <w:rStyle w:val="Hyperlink"/>
+            <w:rFonts w:ascii="Segoe UI Light" w:eastAsia="Times New Roman" w:hAnsi="Segoe UI Light" w:cs="Segoe UI Light"/>
+            <w:sz w:val="24"/>
+            <w:szCs w:val="24"/>
+            <w:lang w:val="en" w:eastAsia="pt-BR"/>
+          </w:rPr>
+          <w:t>Azure Data Catalog</w:t>
+        </w:r>
+      </w:hyperlink>
+      <w:r>
+        <w:rPr>
+          <w:rFonts w:ascii="Segoe UI Light" w:eastAsia="Times New Roman" w:hAnsi="Segoe UI Light" w:cs="Segoe UI Light"/>
+          <w:color w:val="000000"/>
+          <w:sz w:val="24"/>
+          <w:szCs w:val="24"/>
+          <w:lang w:val="en" w:eastAsia="pt-BR"/>
+        </w:rPr>
+        <w:t xml:space="preserve"> to effectively manage data sources and </w:t>
+      </w:r>
+      <w:hyperlink r:id="rId16" w:history="1">
+        <w:r>
+          <w:rPr>
+            <w:rStyle w:val="Hyperlink"/>
+            <w:rFonts w:ascii="Segoe UI Light" w:eastAsia="Times New Roman" w:hAnsi="Segoe UI Light" w:cs="Segoe UI Light"/>
+            <w:sz w:val="24"/>
+            <w:szCs w:val="24"/>
+            <w:lang w:val="en" w:eastAsia="pt-BR"/>
+          </w:rPr>
+          <w:t>Azure Event Hubs</w:t>
+        </w:r>
+      </w:hyperlink>
+      <w:r>
+        <w:rPr>
+          <w:rFonts w:ascii="Segoe UI Light" w:eastAsia="Times New Roman" w:hAnsi="Segoe UI Light" w:cs="Segoe UI Light"/>
+          <w:color w:val="000000"/>
+          <w:sz w:val="24"/>
+          <w:szCs w:val="24"/>
+          <w:lang w:val="en" w:eastAsia="pt-BR"/>
+        </w:rPr>
+        <w:t xml:space="preserve"> to provide a staging area for incoming streaming data.</w:t>
+      </w:r>
+    </w:p>
+    <w:p>
+      <w:pPr>
+        <w:rPr>
+          <w:rFonts w:ascii="Segoe UI Light" w:eastAsia="Times New Roman" w:hAnsi="Segoe UI Light" w:cs="Segoe UI Light"/>
+          <w:b/>
+          <w:color w:val="000000"/>
+          <w:sz w:val="24"/>
+          <w:szCs w:val="24"/>
+          <w:lang w:eastAsia="pt-BR"/>
+        </w:rPr>
+      </w:pPr>
+      <w:r>
+        <w:rPr>
+          <w:rFonts w:ascii="Segoe UI Light" w:eastAsia="Times New Roman" w:hAnsi="Segoe UI Light" w:cs="Segoe UI Light"/>
+          <w:b/>
+          <w:color w:val="000000"/>
+          <w:sz w:val="24"/>
+          <w:szCs w:val="24"/>
+          <w:lang w:eastAsia="pt-BR"/>
+        </w:rPr>
+        <w:t>Big data stores</w:t>
+      </w:r>
+    </w:p>
+    <w:p>
+      <w:pPr>
+        <w:rPr>
+          <w:rFonts w:ascii="Segoe UI Light" w:eastAsia="Times New Roman" w:hAnsi="Segoe UI Light" w:cs="Segoe UI Light"/>
+          <w:color w:val="000000"/>
+          <w:sz w:val="24"/>
+          <w:szCs w:val="24"/>
+          <w:lang w:eastAsia="pt-BR"/>
+        </w:rPr>
+      </w:pPr>
+      <w:r>
+        <w:rPr>
+          <w:rFonts w:ascii="Segoe UI Light" w:eastAsia="Times New Roman" w:hAnsi="Segoe UI Light" w:cs="Segoe UI Light"/>
+          <w:color w:val="000000"/>
+          <w:sz w:val="24"/>
+          <w:szCs w:val="24"/>
+          <w:lang w:val="en" w:eastAsia="pt-BR"/>
+        </w:rPr>
+        <w:t xml:space="preserve">Store and manage structured data using </w:t>
+      </w:r>
+      <w:hyperlink r:id="rId17" w:history="1">
+        <w:r>
+          <w:rPr>
+            <w:rStyle w:val="Hyperlink"/>
+            <w:rFonts w:ascii="Segoe UI Light" w:eastAsia="Times New Roman" w:hAnsi="Segoe UI Light" w:cs="Segoe UI Light"/>
+            <w:sz w:val="24"/>
+            <w:szCs w:val="24"/>
+            <w:lang w:val="en" w:eastAsia="pt-BR"/>
+          </w:rPr>
+          <w:t>Azure SQL Data Warehouse</w:t>
+        </w:r>
+      </w:hyperlink>
+      <w:r>
+        <w:rPr>
+          <w:rFonts w:ascii="Segoe UI Light" w:eastAsia="Times New Roman" w:hAnsi="Segoe UI Light" w:cs="Segoe UI Light"/>
+          <w:color w:val="000000"/>
+          <w:sz w:val="24"/>
+          <w:szCs w:val="24"/>
+          <w:lang w:val="en" w:eastAsia="pt-BR"/>
+        </w:rPr>
+        <w:t xml:space="preserve"> that elastically scales with massively parallel processing. Implement a hyper-scale repository with no file size limits for unstructured data using </w:t>
+      </w:r>
+      <w:hyperlink r:id="rId18" w:history="1">
+        <w:r>
+          <w:rPr>
+            <w:rStyle w:val="Hyperlink"/>
+            <w:rFonts w:ascii="Segoe UI Light" w:eastAsia="Times New Roman" w:hAnsi="Segoe UI Light" w:cs="Segoe UI Light"/>
+            <w:sz w:val="24"/>
+            <w:szCs w:val="24"/>
+            <w:lang w:val="en" w:eastAsia="pt-BR"/>
+          </w:rPr>
+          <w:t>Azure Data Lake Store</w:t>
+        </w:r>
+      </w:hyperlink>
+      <w:r>
+        <w:rPr>
+          <w:rFonts w:ascii="Segoe UI Light" w:eastAsia="Times New Roman" w:hAnsi="Segoe UI Light" w:cs="Segoe UI Light"/>
+          <w:color w:val="000000"/>
+          <w:sz w:val="24"/>
+          <w:szCs w:val="24"/>
+          <w:lang w:val="en" w:eastAsia="pt-BR"/>
+        </w:rPr>
+        <w:t xml:space="preserve"> to attain massive throughput and analytic performance.</w:t>
+      </w:r>
+    </w:p>
+    <w:p>
+      <w:pPr>
+        <w:rPr>
+          <w:rFonts w:ascii="Segoe UI Light" w:eastAsia="Times New Roman" w:hAnsi="Segoe UI Light" w:cs="Segoe UI Light"/>
+          <w:b/>
+          <w:color w:val="000000"/>
+          <w:sz w:val="24"/>
+          <w:szCs w:val="24"/>
+          <w:lang w:eastAsia="pt-BR"/>
+        </w:rPr>
+      </w:pPr>
+      <w:r>
+        <w:rPr>
+          <w:rFonts w:ascii="Segoe UI Light" w:eastAsia="Times New Roman" w:hAnsi="Segoe UI Light" w:cs="Segoe UI Light"/>
+          <w:b/>
+          <w:color w:val="000000"/>
+          <w:sz w:val="24"/>
+          <w:szCs w:val="24"/>
+          <w:lang w:eastAsia="pt-BR"/>
+        </w:rPr>
+        <w:t>Machine learning and analytics</w:t>
+      </w:r>
+    </w:p>
+    <w:p>
+      <w:pPr>
+        <w:rPr>
+          <w:rFonts w:ascii="Segoe UI Light" w:eastAsia="Times New Roman" w:hAnsi="Segoe UI Light" w:cs="Segoe UI Light"/>
+          <w:color w:val="000000"/>
+          <w:sz w:val="24"/>
+          <w:szCs w:val="24"/>
+          <w:lang w:eastAsia="pt-BR"/>
+        </w:rPr>
+      </w:pPr>
+      <w:r>
+        <w:rPr>
+          <w:rFonts w:ascii="Segoe UI Light" w:eastAsia="Times New Roman" w:hAnsi="Segoe UI Light" w:cs="Segoe UI Light"/>
+          <w:color w:val="000000"/>
+          <w:sz w:val="24"/>
+          <w:szCs w:val="24"/>
+          <w:lang w:val="en" w:eastAsia="pt-BR"/>
+        </w:rPr>
+        <w:t xml:space="preserve">Design and publish predictive models with </w:t>
+      </w:r>
+      <w:hyperlink r:id="rId19" w:history="1">
+        <w:r>
+          <w:rPr>
+            <w:rStyle w:val="Hyperlink"/>
+            <w:rFonts w:ascii="Segoe UI Light" w:eastAsia="Times New Roman" w:hAnsi="Segoe UI Light" w:cs="Segoe UI Light"/>
+            <w:sz w:val="24"/>
+            <w:szCs w:val="24"/>
+            <w:lang w:val="en" w:eastAsia="pt-BR"/>
+          </w:rPr>
+          <w:t>Azure Machine Learning</w:t>
+        </w:r>
+      </w:hyperlink>
+      <w:r>
+        <w:rPr>
+          <w:rFonts w:ascii="Segoe UI Light" w:eastAsia="Times New Roman" w:hAnsi="Segoe UI Light" w:cs="Segoe UI Light"/>
+          <w:color w:val="000000"/>
+          <w:sz w:val="24"/>
+          <w:szCs w:val="24"/>
+          <w:lang w:val="en" w:eastAsia="pt-BR"/>
+        </w:rPr>
+        <w:t xml:space="preserve">, use </w:t>
+      </w:r>
+      <w:hyperlink r:id="rId20" w:history="1">
+        <w:r>
+          <w:rPr>
+            <w:rStyle w:val="Hyperlink"/>
+            <w:rFonts w:ascii="Segoe UI Light" w:eastAsia="Times New Roman" w:hAnsi="Segoe UI Light" w:cs="Segoe UI Light"/>
+            <w:sz w:val="24"/>
+            <w:szCs w:val="24"/>
+            <w:lang w:val="en" w:eastAsia="pt-BR"/>
+          </w:rPr>
+          <w:t>Azure HDInsight</w:t>
+        </w:r>
+      </w:hyperlink>
+      <w:r>
+        <w:rPr>
+          <w:rFonts w:ascii="Segoe UI Light" w:eastAsia="Times New Roman" w:hAnsi="Segoe UI Light" w:cs="Segoe UI Light"/>
+          <w:color w:val="000000"/>
+          <w:sz w:val="24"/>
+          <w:szCs w:val="24"/>
+          <w:lang w:val="en" w:eastAsia="pt-BR"/>
+        </w:rPr>
+        <w:t xml:space="preserve"> to analyze data in Storm and Spark for Hadoop environments, integrate your code from R or Python, and analyze any kind or any size of data you need with </w:t>
+      </w:r>
+      <w:hyperlink r:id="rId21" w:history="1">
+        <w:r>
+          <w:rPr>
+            <w:rStyle w:val="Hyperlink"/>
+            <w:rFonts w:ascii="Segoe UI Light" w:eastAsia="Times New Roman" w:hAnsi="Segoe UI Light" w:cs="Segoe UI Light"/>
+            <w:sz w:val="24"/>
+            <w:szCs w:val="24"/>
+            <w:lang w:val="en" w:eastAsia="pt-BR"/>
+          </w:rPr>
+          <w:t>Azure Data Lake Analytics</w:t>
+        </w:r>
+      </w:hyperlink>
+      <w:r>
+        <w:rPr>
+          <w:rFonts w:ascii="Segoe UI Light" w:eastAsia="Times New Roman" w:hAnsi="Segoe UI Light" w:cs="Segoe UI Light"/>
+          <w:color w:val="000000"/>
+          <w:sz w:val="24"/>
+          <w:szCs w:val="24"/>
+          <w:lang w:val="en" w:eastAsia="pt-BR"/>
+        </w:rPr>
+        <w:t xml:space="preserve"> and </w:t>
+      </w:r>
+      <w:hyperlink r:id="rId22" w:history="1">
+        <w:r>
+          <w:rPr>
+            <w:rStyle w:val="Hyperlink"/>
+            <w:rFonts w:ascii="Segoe UI Light" w:eastAsia="Times New Roman" w:hAnsi="Segoe UI Light" w:cs="Segoe UI Light"/>
+            <w:sz w:val="24"/>
+            <w:szCs w:val="24"/>
+            <w:lang w:val="en" w:eastAsia="pt-BR"/>
+          </w:rPr>
+          <w:t>Azure Stream Analytics</w:t>
+        </w:r>
+      </w:hyperlink>
+      <w:r>
+        <w:rPr>
+          <w:rFonts w:ascii="Segoe UI Light" w:eastAsia="Times New Roman" w:hAnsi="Segoe UI Light" w:cs="Segoe UI Light"/>
+          <w:color w:val="000000"/>
+          <w:sz w:val="24"/>
+          <w:szCs w:val="24"/>
+          <w:lang w:val="en" w:eastAsia="pt-BR"/>
+        </w:rPr>
+        <w:t xml:space="preserve">. Plus, use </w:t>
+      </w:r>
+      <w:hyperlink r:id="rId23" w:history="1">
+        <w:r>
+          <w:rPr>
+            <w:rStyle w:val="Hyperlink"/>
+            <w:rFonts w:ascii="Segoe UI Light" w:eastAsia="Times New Roman" w:hAnsi="Segoe UI Light" w:cs="Segoe UI Light"/>
+            <w:sz w:val="24"/>
+            <w:szCs w:val="24"/>
+            <w:lang w:val="en" w:eastAsia="pt-BR"/>
+          </w:rPr>
+          <w:t>Microsoft Power BI</w:t>
+        </w:r>
+      </w:hyperlink>
+      <w:r>
+        <w:rPr>
+          <w:rFonts w:ascii="Segoe UI Light" w:eastAsia="Times New Roman" w:hAnsi="Segoe UI Light" w:cs="Segoe UI Light"/>
+          <w:color w:val="000000"/>
+          <w:sz w:val="24"/>
+          <w:szCs w:val="24"/>
+          <w:lang w:val="en" w:eastAsia="pt-BR"/>
+        </w:rPr>
+        <w:t xml:space="preserve"> to create rich visualizations that bring your data to life.</w:t>
+      </w:r>
+      <w:r>
+        <w:rPr>
+          <w:rFonts w:ascii="Segoe UI Light" w:eastAsia="Times New Roman" w:hAnsi="Segoe UI Light" w:cs="Segoe UI Light"/>
+          <w:color w:val="000000"/>
+          <w:sz w:val="24"/>
+          <w:szCs w:val="24"/>
+          <w:lang w:val="en" w:eastAsia="pt-BR"/>
+        </w:rPr>
+        <w:t xml:space="preserve"> </w:t>
+      </w:r>
+      <w:r>
+        <w:rPr>
+          <w:rFonts w:ascii="Segoe UI Light" w:eastAsia="Times New Roman" w:hAnsi="Segoe UI Light" w:cs="Segoe UI Light"/>
+          <w:color w:val="000000"/>
+          <w:sz w:val="24"/>
+          <w:szCs w:val="24"/>
+          <w:lang w:eastAsia="pt-BR"/>
+        </w:rPr>
+        <w:t>Power BI:</w:t>
+      </w:r>
+    </w:p>
+    <w:p>
+      <w:pPr>
         <w:numPr>
           <w:ilvl w:val="0"/>
           <w:numId w:val="14"/>
@@ -2890,7 +3211,7 @@
           <w:szCs w:val="24"/>
           <w:lang w:eastAsia="pt-BR"/>
         </w:rPr>
-        <w:t>Azure Data Factory: Composition and orchestration of data services at scale.</w:t>
+        <w:t>Fast and easy access to data</w:t>
       </w:r>
     </w:p>
     <w:p>
@@ -2915,8 +3236,7 @@
           <w:szCs w:val="24"/>
           <w:lang w:eastAsia="pt-BR"/>
         </w:rPr>
-        <w:lastRenderedPageBreak/>
-        <w:t>Azure Event Hubs: Cloud-scale telemetry ingestion from websites, apps, and devices.</w:t>
+        <w:t>A live 360º view of the business</w:t>
       </w:r>
     </w:p>
     <w:p>
@@ -2941,7 +3261,7 @@
           <w:szCs w:val="24"/>
           <w:lang w:eastAsia="pt-BR"/>
         </w:rPr>
-        <w:t>Azure Data Lake Store: A hyper-scale repository for big data analytics workloads.</w:t>
+        <w:t>Data discovery and exploration</w:t>
       </w:r>
     </w:p>
     <w:p>
@@ -2966,7 +3286,7 @@
           <w:szCs w:val="24"/>
           <w:lang w:eastAsia="pt-BR"/>
         </w:rPr>
-        <w:t>Azure SQL Data Warehouse: Elastic, cloud-based SQL data warehouse with proven SQL server capabilities and functionality.</w:t>
+        <w:t>Insights from any device</w:t>
       </w:r>
     </w:p>
     <w:p>
@@ -2991,13 +3311,13 @@
           <w:szCs w:val="24"/>
           <w:lang w:eastAsia="pt-BR"/>
         </w:rPr>
-        <w:t>Power BI:</w:t>
+        <w:t>Collaboration across the organization</w:t>
       </w:r>
     </w:p>
     <w:p>
       <w:pPr>
         <w:numPr>
-          <w:ilvl w:val="1"/>
+          <w:ilvl w:val="0"/>
           <w:numId w:val="14"/>
         </w:numPr>
         <w:rPr>
@@ -3016,143 +3336,107 @@
           <w:szCs w:val="24"/>
           <w:lang w:eastAsia="pt-BR"/>
         </w:rPr>
-        <w:t>Fast and easy access to data</w:t>
-      </w:r>
-    </w:p>
-    <w:p>
-      <w:pPr>
-        <w:numPr>
-          <w:ilvl w:val="1"/>
-          <w:numId w:val="14"/>
-        </w:numPr>
-        <w:rPr>
-          <w:rFonts w:ascii="Segoe UI Light" w:eastAsia="Times New Roman" w:hAnsi="Segoe UI Light" w:cs="Segoe UI Light"/>
-          <w:color w:val="000000"/>
-          <w:sz w:val="24"/>
-          <w:szCs w:val="24"/>
-          <w:lang w:eastAsia="pt-BR"/>
-        </w:rPr>
-      </w:pPr>
-      <w:r>
-        <w:rPr>
-          <w:rFonts w:ascii="Segoe UI Light" w:eastAsia="Times New Roman" w:hAnsi="Segoe UI Light" w:cs="Segoe UI Light"/>
-          <w:color w:val="000000"/>
-          <w:sz w:val="24"/>
-          <w:szCs w:val="24"/>
-          <w:lang w:eastAsia="pt-BR"/>
-        </w:rPr>
-        <w:t>A live 360º view of the business</w:t>
-      </w:r>
-    </w:p>
-    <w:p>
-      <w:pPr>
-        <w:numPr>
-          <w:ilvl w:val="1"/>
-          <w:numId w:val="14"/>
-        </w:numPr>
-        <w:rPr>
-          <w:rFonts w:ascii="Segoe UI Light" w:eastAsia="Times New Roman" w:hAnsi="Segoe UI Light" w:cs="Segoe UI Light"/>
-          <w:color w:val="000000"/>
-          <w:sz w:val="24"/>
-          <w:szCs w:val="24"/>
-          <w:lang w:eastAsia="pt-BR"/>
-        </w:rPr>
-      </w:pPr>
-      <w:r>
-        <w:rPr>
-          <w:rFonts w:ascii="Segoe UI Light" w:eastAsia="Times New Roman" w:hAnsi="Segoe UI Light" w:cs="Segoe UI Light"/>
-          <w:color w:val="000000"/>
-          <w:sz w:val="24"/>
-          <w:szCs w:val="24"/>
-          <w:lang w:eastAsia="pt-BR"/>
-        </w:rPr>
-        <w:t>Data discovery and exploration</w:t>
-      </w:r>
-    </w:p>
-    <w:p>
-      <w:pPr>
-        <w:numPr>
-          <w:ilvl w:val="1"/>
-          <w:numId w:val="14"/>
-        </w:numPr>
-        <w:rPr>
-          <w:rFonts w:ascii="Segoe UI Light" w:eastAsia="Times New Roman" w:hAnsi="Segoe UI Light" w:cs="Segoe UI Light"/>
-          <w:color w:val="000000"/>
-          <w:sz w:val="24"/>
-          <w:szCs w:val="24"/>
-          <w:lang w:eastAsia="pt-BR"/>
-        </w:rPr>
-      </w:pPr>
-      <w:r>
-        <w:rPr>
-          <w:rFonts w:ascii="Segoe UI Light" w:eastAsia="Times New Roman" w:hAnsi="Segoe UI Light" w:cs="Segoe UI Light"/>
-          <w:color w:val="000000"/>
-          <w:sz w:val="24"/>
-          <w:szCs w:val="24"/>
-          <w:lang w:eastAsia="pt-BR"/>
-        </w:rPr>
-        <w:t>Insights from any device</w:t>
-      </w:r>
-    </w:p>
-    <w:p>
-      <w:pPr>
-        <w:numPr>
-          <w:ilvl w:val="1"/>
-          <w:numId w:val="14"/>
-        </w:numPr>
-        <w:rPr>
-          <w:rFonts w:ascii="Segoe UI Light" w:eastAsia="Times New Roman" w:hAnsi="Segoe UI Light" w:cs="Segoe UI Light"/>
-          <w:color w:val="000000"/>
-          <w:sz w:val="24"/>
-          <w:szCs w:val="24"/>
-          <w:lang w:eastAsia="pt-BR"/>
-        </w:rPr>
-      </w:pPr>
-      <w:r>
-        <w:rPr>
-          <w:rFonts w:ascii="Segoe UI Light" w:eastAsia="Times New Roman" w:hAnsi="Segoe UI Light" w:cs="Segoe UI Light"/>
-          <w:color w:val="000000"/>
-          <w:sz w:val="24"/>
-          <w:szCs w:val="24"/>
-          <w:lang w:eastAsia="pt-BR"/>
-        </w:rPr>
-        <w:t>Collaboration across the organization</w:t>
-      </w:r>
-    </w:p>
-    <w:p>
-      <w:pPr>
-        <w:numPr>
-          <w:ilvl w:val="1"/>
-          <w:numId w:val="14"/>
-        </w:numPr>
-        <w:rPr>
-          <w:rFonts w:ascii="Segoe UI Light" w:eastAsia="Times New Roman" w:hAnsi="Segoe UI Light" w:cs="Segoe UI Light"/>
-          <w:color w:val="000000"/>
-          <w:sz w:val="24"/>
-          <w:szCs w:val="24"/>
-          <w:lang w:eastAsia="pt-BR"/>
-        </w:rPr>
-      </w:pPr>
-      <w:r>
-        <w:rPr>
-          <w:rFonts w:ascii="Segoe UI Light" w:eastAsia="Times New Roman" w:hAnsi="Segoe UI Light" w:cs="Segoe UI Light"/>
-          <w:color w:val="000000"/>
-          <w:sz w:val="24"/>
-          <w:szCs w:val="24"/>
-          <w:lang w:eastAsia="pt-BR"/>
-        </w:rPr>
         <w:t>Anyone to visualize and analyze data</w:t>
       </w:r>
     </w:p>
     <w:p>
       <w:pPr>
         <w:rPr>
-          <w:rFonts w:ascii="Segoe UI Light" w:eastAsiaTheme="majorEastAsia" w:hAnsi="Segoe UI Light" w:cs="Segoe UI Light"/>
-          <w:color w:val="2E74B5" w:themeColor="accent1" w:themeShade="BF"/>
-          <w:sz w:val="32"/>
-          <w:szCs w:val="32"/>
-        </w:rPr>
-      </w:pPr>
+          <w:rFonts w:ascii="Segoe UI Light" w:eastAsia="Times New Roman" w:hAnsi="Segoe UI Light" w:cs="Segoe UI Light"/>
+          <w:color w:val="000000"/>
+          <w:sz w:val="24"/>
+          <w:szCs w:val="24"/>
+          <w:lang w:eastAsia="pt-BR"/>
+        </w:rPr>
+      </w:pPr>
+    </w:p>
+    <w:p>
+      <w:pPr>
+        <w:rPr>
+          <w:rFonts w:ascii="Segoe UI Light" w:eastAsia="Times New Roman" w:hAnsi="Segoe UI Light" w:cs="Segoe UI Light"/>
+          <w:b/>
+          <w:color w:val="000000"/>
+          <w:sz w:val="24"/>
+          <w:szCs w:val="24"/>
+          <w:lang w:eastAsia="pt-BR"/>
+        </w:rPr>
+      </w:pPr>
+      <w:r>
+        <w:rPr>
+          <w:rFonts w:ascii="Segoe UI Light" w:eastAsia="Times New Roman" w:hAnsi="Segoe UI Light" w:cs="Segoe UI Light"/>
+          <w:b/>
+          <w:color w:val="000000"/>
+          <w:sz w:val="24"/>
+          <w:szCs w:val="24"/>
+          <w:lang w:eastAsia="pt-BR"/>
+        </w:rPr>
+        <w:t>Intelligence</w:t>
+      </w:r>
+    </w:p>
+    <w:p>
+      <w:pPr>
+        <w:rPr>
+          <w:rFonts w:ascii="Segoe UI Light" w:eastAsia="Times New Roman" w:hAnsi="Segoe UI Light" w:cs="Segoe UI Light"/>
+          <w:color w:val="000000"/>
+          <w:sz w:val="24"/>
+          <w:szCs w:val="24"/>
+          <w:lang w:eastAsia="pt-BR"/>
+        </w:rPr>
+      </w:pPr>
+      <w:r>
+        <w:rPr>
+          <w:rFonts w:ascii="Segoe UI Light" w:eastAsia="Times New Roman" w:hAnsi="Segoe UI Light" w:cs="Segoe UI Light"/>
+          <w:color w:val="000000"/>
+          <w:sz w:val="24"/>
+          <w:szCs w:val="24"/>
+          <w:lang w:val="en" w:eastAsia="pt-BR"/>
+        </w:rPr>
+        <w:t xml:space="preserve">Explore </w:t>
+      </w:r>
+      <w:hyperlink r:id="rId24" w:history="1">
+        <w:r>
+          <w:rPr>
+            <w:rStyle w:val="Hyperlink"/>
+            <w:rFonts w:ascii="Segoe UI Light" w:eastAsia="Times New Roman" w:hAnsi="Segoe UI Light" w:cs="Segoe UI Light"/>
+            <w:sz w:val="24"/>
+            <w:szCs w:val="24"/>
+            <w:lang w:val="en" w:eastAsia="pt-BR"/>
+          </w:rPr>
+          <w:t>Cognitive Services</w:t>
+        </w:r>
+      </w:hyperlink>
+      <w:r>
+        <w:rPr>
+          <w:rFonts w:ascii="Segoe UI Light" w:eastAsia="Times New Roman" w:hAnsi="Segoe UI Light" w:cs="Segoe UI Light"/>
+          <w:color w:val="000000"/>
+          <w:sz w:val="24"/>
+          <w:szCs w:val="24"/>
+          <w:lang w:val="en" w:eastAsia="pt-BR"/>
+        </w:rPr>
+        <w:t xml:space="preserve"> and learn how to enable natural and contextual interactions in your apps. Integrate analytics services and models with Cortana, your personal digital assistant, to let users interact with your app through speech and receive proactive notifications. Build and connect intelligent bots that naturally interact with your users wherever they are—from SMS to Skype and Office 365—by using the </w:t>
+      </w:r>
+      <w:hyperlink r:id="rId25" w:history="1">
+        <w:r>
+          <w:rPr>
+            <w:rStyle w:val="Hyperlink"/>
+            <w:rFonts w:ascii="Segoe UI Light" w:eastAsia="Times New Roman" w:hAnsi="Segoe UI Light" w:cs="Segoe UI Light"/>
+            <w:sz w:val="24"/>
+            <w:szCs w:val="24"/>
+            <w:lang w:val="en" w:eastAsia="pt-BR"/>
+          </w:rPr>
+          <w:t>Bot Framework</w:t>
+        </w:r>
+      </w:hyperlink>
+      <w:r>
+        <w:rPr>
+          <w:rFonts w:ascii="Segoe UI Light" w:eastAsia="Times New Roman" w:hAnsi="Segoe UI Light" w:cs="Segoe UI Light"/>
+          <w:color w:val="000000"/>
+          <w:sz w:val="24"/>
+          <w:szCs w:val="24"/>
+          <w:lang w:val="en" w:eastAsia="pt-BR"/>
+        </w:rPr>
+        <w:t>.</w:t>
+      </w:r>
     </w:p>
     <w:p>
       <w:pPr>
@@ -3173,18 +3457,8 @@
           <w:szCs w:val="24"/>
           <w:lang w:eastAsia="pt-BR"/>
         </w:rPr>
-        <w:t xml:space="preserve">We have seen over 40% growth in our all up enterprise cloud businesses with strong contribution from both hosting service providers, </w:t>
-      </w:r>
-      <w:r>
-        <w:rPr>
-          <w:rFonts w:ascii="Segoe UI Light" w:eastAsia="Times New Roman" w:hAnsi="Segoe UI Light" w:cs="Segoe UI Light"/>
-          <w:color w:val="000000"/>
-          <w:sz w:val="24"/>
-          <w:szCs w:val="24"/>
-          <w:lang w:eastAsia="pt-BR"/>
-        </w:rPr>
         <w:lastRenderedPageBreak/>
-        <w:t>private cloud solutions and our own public cloud services.  Microsoft Azure alone is outgrowing the overall cloud market by &gt;150 points.</w:t>
+        <w:t>We have seen over 40% growth in our all up enterprise cloud businesses with strong contribution from both hosting service providers, private cloud solutions and our own public cloud services.  Microsoft Azure alone is outgrowing the overall cloud market by &gt;150 points.</w:t>
       </w:r>
     </w:p>
     <w:p>
@@ -3223,7 +3497,7 @@
       <w:pPr>
         <w:pStyle w:val="Heading1"/>
       </w:pPr>
-      <w:bookmarkStart w:id="7" w:name="_Toc458088132"/>
+      <w:bookmarkStart w:id="7" w:name="_Toc459666392"/>
       <w:r>
         <w:t>Partner Needs</w:t>
       </w:r>
@@ -3411,7 +3685,7 @@
       <w:pPr>
         <w:pStyle w:val="Heading1"/>
       </w:pPr>
-      <w:bookmarkStart w:id="8" w:name="_Toc458088133"/>
+      <w:bookmarkStart w:id="8" w:name="_Toc459666393"/>
       <w:r>
         <w:t xml:space="preserve">Introduction to </w:t>
       </w:r>
@@ -3440,17 +3714,7 @@
           <w:sz w:val="24"/>
           <w:szCs w:val="24"/>
         </w:rPr>
-        <w:t xml:space="preserve">This concept is a set of deliverables, packaged as an offering that are named as a starter kit.  Starter kits are designed to show a partner a </w:t>
-      </w:r>
-      <w:r>
-        <w:rPr>
-          <w:rFonts w:ascii="Segoe UI Light" w:hAnsi="Segoe UI Light" w:cs="Segoe UI Light"/>
-          <w:color w:val="000000"/>
-          <w:sz w:val="24"/>
-          <w:szCs w:val="24"/>
-        </w:rPr>
-        <w:lastRenderedPageBreak/>
-        <w:t>specific scenario in Azure that could be possible for them to build and equip them in the technical sales cycle. Each kit will include:</w:t>
+        <w:t>This concept is a set of deliverables, packaged as an offering that are named as a starter kit.  Starter kits are designed to show a partner a specific scenario in Azure that could be possible for them to build and equip them in the technical sales cycle. Each kit will include:</w:t>
       </w:r>
     </w:p>
     <w:p>
@@ -3640,7 +3904,7 @@
       <w:pPr>
         <w:pStyle w:val="Heading1"/>
       </w:pPr>
-      <w:bookmarkStart w:id="9" w:name="_Toc458088134"/>
+      <w:bookmarkStart w:id="9" w:name="_Toc459666394"/>
       <w:r>
         <w:t>Starter Kit</w:t>
       </w:r>
@@ -3721,7 +3985,6 @@
           <w:sz w:val="24"/>
           <w:szCs w:val="24"/>
         </w:rPr>
-        <w:lastRenderedPageBreak/>
         <w:t xml:space="preserve">Help </w:t>
       </w:r>
       <w:r>
@@ -3773,6 +4036,7 @@
           <w:sz w:val="24"/>
           <w:szCs w:val="24"/>
         </w:rPr>
+        <w:lastRenderedPageBreak/>
         <w:t>Sell, estimate cost and deploy working solutions to your customer</w:t>
       </w:r>
       <w:r>
@@ -6951,6 +7215,120 @@
     </w:lvl>
   </w:abstractNum>
   <w:abstractNum w:abstractNumId="21" w15:restartNumberingAfterBreak="0">
+    <w:nsid w:val="72FC7425"/>
+    <w:multiLevelType w:val="hybridMultilevel"/>
+    <w:tmpl w:val="D5084F60"/>
+    <w:lvl w:ilvl="0" w:tplc="F85A3208">
+      <w:start w:val="1"/>
+      <w:numFmt w:val="bullet"/>
+      <w:lvlText w:val=""/>
+      <w:lvlJc w:val="left"/>
+      <w:pPr>
+        <w:ind w:left="720" w:hanging="360"/>
+      </w:pPr>
+      <w:rPr>
+        <w:rFonts w:ascii="Symbol" w:hAnsi="Symbol" w:hint="default"/>
+        <w:b w:val="0"/>
+      </w:rPr>
+    </w:lvl>
+    <w:lvl w:ilvl="1" w:tplc="04090003" w:tentative="1">
+      <w:start w:val="1"/>
+      <w:numFmt w:val="bullet"/>
+      <w:lvlText w:val="o"/>
+      <w:lvlJc w:val="left"/>
+      <w:pPr>
+        <w:ind w:left="1440" w:hanging="360"/>
+      </w:pPr>
+      <w:rPr>
+        <w:rFonts w:ascii="Courier New" w:hAnsi="Courier New" w:cs="Courier New" w:hint="default"/>
+      </w:rPr>
+    </w:lvl>
+    <w:lvl w:ilvl="2" w:tplc="04090005" w:tentative="1">
+      <w:start w:val="1"/>
+      <w:numFmt w:val="bullet"/>
+      <w:lvlText w:val=""/>
+      <w:lvlJc w:val="left"/>
+      <w:pPr>
+        <w:ind w:left="2160" w:hanging="360"/>
+      </w:pPr>
+      <w:rPr>
+        <w:rFonts w:ascii="Wingdings" w:hAnsi="Wingdings" w:hint="default"/>
+      </w:rPr>
+    </w:lvl>
+    <w:lvl w:ilvl="3" w:tplc="04090001" w:tentative="1">
+      <w:start w:val="1"/>
+      <w:numFmt w:val="bullet"/>
+      <w:lvlText w:val=""/>
+      <w:lvlJc w:val="left"/>
+      <w:pPr>
+        <w:ind w:left="2880" w:hanging="360"/>
+      </w:pPr>
+      <w:rPr>
+        <w:rFonts w:ascii="Symbol" w:hAnsi="Symbol" w:hint="default"/>
+      </w:rPr>
+    </w:lvl>
+    <w:lvl w:ilvl="4" w:tplc="04090003" w:tentative="1">
+      <w:start w:val="1"/>
+      <w:numFmt w:val="bullet"/>
+      <w:lvlText w:val="o"/>
+      <w:lvlJc w:val="left"/>
+      <w:pPr>
+        <w:ind w:left="3600" w:hanging="360"/>
+      </w:pPr>
+      <w:rPr>
+        <w:rFonts w:ascii="Courier New" w:hAnsi="Courier New" w:cs="Courier New" w:hint="default"/>
+      </w:rPr>
+    </w:lvl>
+    <w:lvl w:ilvl="5" w:tplc="04090005" w:tentative="1">
+      <w:start w:val="1"/>
+      <w:numFmt w:val="bullet"/>
+      <w:lvlText w:val=""/>
+      <w:lvlJc w:val="left"/>
+      <w:pPr>
+        <w:ind w:left="4320" w:hanging="360"/>
+      </w:pPr>
+      <w:rPr>
+        <w:rFonts w:ascii="Wingdings" w:hAnsi="Wingdings" w:hint="default"/>
+      </w:rPr>
+    </w:lvl>
+    <w:lvl w:ilvl="6" w:tplc="04090001" w:tentative="1">
+      <w:start w:val="1"/>
+      <w:numFmt w:val="bullet"/>
+      <w:lvlText w:val=""/>
+      <w:lvlJc w:val="left"/>
+      <w:pPr>
+        <w:ind w:left="5040" w:hanging="360"/>
+      </w:pPr>
+      <w:rPr>
+        <w:rFonts w:ascii="Symbol" w:hAnsi="Symbol" w:hint="default"/>
+      </w:rPr>
+    </w:lvl>
+    <w:lvl w:ilvl="7" w:tplc="04090003" w:tentative="1">
+      <w:start w:val="1"/>
+      <w:numFmt w:val="bullet"/>
+      <w:lvlText w:val="o"/>
+      <w:lvlJc w:val="left"/>
+      <w:pPr>
+        <w:ind w:left="5760" w:hanging="360"/>
+      </w:pPr>
+      <w:rPr>
+        <w:rFonts w:ascii="Courier New" w:hAnsi="Courier New" w:cs="Courier New" w:hint="default"/>
+      </w:rPr>
+    </w:lvl>
+    <w:lvl w:ilvl="8" w:tplc="04090005" w:tentative="1">
+      <w:start w:val="1"/>
+      <w:numFmt w:val="bullet"/>
+      <w:lvlText w:val=""/>
+      <w:lvlJc w:val="left"/>
+      <w:pPr>
+        <w:ind w:left="6480" w:hanging="360"/>
+      </w:pPr>
+      <w:rPr>
+        <w:rFonts w:ascii="Wingdings" w:hAnsi="Wingdings" w:hint="default"/>
+      </w:rPr>
+    </w:lvl>
+  </w:abstractNum>
+  <w:abstractNum w:abstractNumId="22" w15:restartNumberingAfterBreak="0">
     <w:nsid w:val="73246AD4"/>
     <w:multiLevelType w:val="hybridMultilevel"/>
     <w:tmpl w:val="78AA9B74"/>
@@ -7036,7 +7414,7 @@
       </w:pPr>
     </w:lvl>
   </w:abstractNum>
-  <w:abstractNum w:abstractNumId="22" w15:restartNumberingAfterBreak="0">
+  <w:abstractNum w:abstractNumId="23" w15:restartNumberingAfterBreak="0">
     <w:nsid w:val="734B5264"/>
     <w:multiLevelType w:val="hybridMultilevel"/>
     <w:tmpl w:val="BACEFC58"/>
@@ -7176,7 +7554,7 @@
       </w:rPr>
     </w:lvl>
   </w:abstractNum>
-  <w:abstractNum w:abstractNumId="23" w15:restartNumberingAfterBreak="0">
+  <w:abstractNum w:abstractNumId="24" w15:restartNumberingAfterBreak="0">
     <w:nsid w:val="77653DAD"/>
     <w:multiLevelType w:val="hybridMultilevel"/>
     <w:tmpl w:val="93A008A0"/>
@@ -7325,7 +7703,7 @@
       </w:rPr>
     </w:lvl>
   </w:abstractNum>
-  <w:abstractNum w:abstractNumId="24" w15:restartNumberingAfterBreak="0">
+  <w:abstractNum w:abstractNumId="25" w15:restartNumberingAfterBreak="0">
     <w:nsid w:val="77CC1D17"/>
     <w:multiLevelType w:val="hybridMultilevel"/>
     <w:tmpl w:val="7B7E1BC6"/>
@@ -7465,7 +7843,7 @@
       </w:rPr>
     </w:lvl>
   </w:abstractNum>
-  <w:abstractNum w:abstractNumId="25" w15:restartNumberingAfterBreak="0">
+  <w:abstractNum w:abstractNumId="26" w15:restartNumberingAfterBreak="0">
     <w:nsid w:val="7EEB4CCA"/>
     <w:multiLevelType w:val="hybridMultilevel"/>
     <w:tmpl w:val="54A21C3C"/>
@@ -7615,7 +7993,7 @@
     <w:abstractNumId w:val="17"/>
   </w:num>
   <w:num w:numId="3">
-    <w:abstractNumId w:val="21"/>
+    <w:abstractNumId w:val="22"/>
   </w:num>
   <w:num w:numId="4">
     <w:abstractNumId w:val="16"/>
@@ -7648,7 +8026,7 @@
     <w:abstractNumId w:val="19"/>
   </w:num>
   <w:num w:numId="14">
-    <w:abstractNumId w:val="22"/>
+    <w:abstractNumId w:val="23"/>
   </w:num>
   <w:num w:numId="15">
     <w:abstractNumId w:val="11"/>
@@ -7669,13 +8047,13 @@
     <w:abstractNumId w:val="0"/>
   </w:num>
   <w:num w:numId="21">
-    <w:abstractNumId w:val="23"/>
+    <w:abstractNumId w:val="24"/>
   </w:num>
   <w:num w:numId="22">
     <w:abstractNumId w:val="9"/>
   </w:num>
   <w:num w:numId="23">
-    <w:abstractNumId w:val="24"/>
+    <w:abstractNumId w:val="25"/>
   </w:num>
   <w:num w:numId="24">
     <w:abstractNumId w:val="7"/>
@@ -7684,7 +8062,10 @@
     <w:abstractNumId w:val="20"/>
   </w:num>
   <w:num w:numId="26">
-    <w:abstractNumId w:val="25"/>
+    <w:abstractNumId w:val="26"/>
+  </w:num>
+  <w:num w:numId="27">
+    <w:abstractNumId w:val="21"/>
   </w:num>
   <w:numIdMacAtCleanup w:val="2"/>
 </w:numbering>
@@ -8185,7 +8566,6 @@
   <w:style w:type="character" w:default="1" w:styleId="DefaultParagraphFont">
     <w:name w:val="Default Paragraph Font"/>
     <w:uiPriority w:val="1"/>
-    <w:semiHidden/>
     <w:unhideWhenUsed/>
   </w:style>
   <w:style w:type="table" w:default="1" w:styleId="TableNormal">
@@ -9053,8 +9433,17 @@
 </file>
 
 <file path=customXml/item1.xml><?xml version="1.0" encoding="utf-8"?>
-<ct:contentTypeSchema xmlns:ct="http://schemas.microsoft.com/office/2006/metadata/contentType" xmlns:ma="http://schemas.microsoft.com/office/2006/metadata/properties/metaAttributes" ct:_="" ma:_="" ma:contentTypeName="Document" ma:contentTypeID="0x0101003734BFCAE61E284A9DB5E8B22C2518DA" ma:contentTypeVersion="0" ma:contentTypeDescription="Create a new document." ma:contentTypeScope="" ma:versionID="7ad7c0a21deaeadd263a68c4f324392f">
-  <xsd:schema xmlns:xsd="http://www.w3.org/2001/XMLSchema" xmlns:xs="http://www.w3.org/2001/XMLSchema" xmlns:p="http://schemas.microsoft.com/office/2006/metadata/properties" targetNamespace="http://schemas.microsoft.com/office/2006/metadata/properties" ma:root="true" ma:fieldsID="e632581fadfa51a52ea46ddb307d92e7">
+<?mso-contentType ?>
+<FormTemplates xmlns="http://schemas.microsoft.com/sharepoint/v3/contenttype/forms">
+  <Display>DocumentLibraryForm</Display>
+  <Edit>DocumentLibraryForm</Edit>
+  <New>DocumentLibraryForm</New>
+</FormTemplates>
+</file>
+
+<file path=customXml/item2.xml><?xml version="1.0" encoding="utf-8"?>
+<ct:contentTypeSchema xmlns:ct="http://schemas.microsoft.com/office/2006/metadata/contentType" xmlns:ma="http://schemas.microsoft.com/office/2006/metadata/properties/metaAttributes" ct:_="" ma:_="" ma:contentTypeName="Document" ma:contentTypeID="0x0101003734BFCAE61E284A9DB5E8B22C2518DA" ma:contentTypeVersion="0" ma:contentTypeDescription="Create a new document." ma:contentTypeScope="" ma:versionID="2a73f378ed23ae964c71fe05cea029d6">
+  <xsd:schema xmlns:xsd="http://www.w3.org/2001/XMLSchema" xmlns:xs="http://www.w3.org/2001/XMLSchema" xmlns:p="http://schemas.microsoft.com/office/2006/metadata/properties" targetNamespace="http://schemas.microsoft.com/office/2006/metadata/properties" ma:root="true" ma:fieldsID="abc59ee2edf01cfb808cadb27e045d28">
     <xsd:element name="properties">
       <xsd:complexType>
         <xsd:sequence>
@@ -9166,15 +9555,6 @@
 </ct:contentTypeSchema>
 </file>
 
-<file path=customXml/item2.xml><?xml version="1.0" encoding="utf-8"?>
-<?mso-contentType ?>
-<FormTemplates xmlns="http://schemas.microsoft.com/sharepoint/v3/contenttype/forms">
-  <Display>DocumentLibraryForm</Display>
-  <Edit>DocumentLibraryForm</Edit>
-  <New>DocumentLibraryForm</New>
-</FormTemplates>
-</file>
-
 <file path=customXml/item3.xml><?xml version="1.0" encoding="utf-8"?>
 <p:properties xmlns:p="http://schemas.microsoft.com/office/2006/metadata/properties" xmlns:xsi="http://www.w3.org/2001/XMLSchema-instance" xmlns:pc="http://schemas.microsoft.com/office/infopath/2007/PartnerControls">
   <documentManagement/>
@@ -9186,22 +9566,6 @@
 </file>
 
 <file path=customXml/itemProps1.xml><?xml version="1.0" encoding="utf-8"?>
-<ds:datastoreItem xmlns:ds="http://schemas.openxmlformats.org/officeDocument/2006/customXml" ds:itemID="{A12C2503-82C4-42C8-BE46-218392C75677}">
-  <ds:schemaRefs>
-    <ds:schemaRef ds:uri="http://schemas.microsoft.com/office/2006/metadata/contentType"/>
-    <ds:schemaRef ds:uri="http://schemas.microsoft.com/office/2006/metadata/properties/metaAttributes"/>
-    <ds:schemaRef ds:uri="http://www.w3.org/2001/XMLSchema"/>
-    <ds:schemaRef ds:uri="http://schemas.microsoft.com/office/2006/metadata/properties"/>
-    <ds:schemaRef ds:uri="http://schemas.openxmlformats.org/package/2006/metadata/core-properties"/>
-    <ds:schemaRef ds:uri="http://purl.org/dc/elements/1.1/"/>
-    <ds:schemaRef ds:uri="http://purl.org/dc/terms/"/>
-    <ds:schemaRef ds:uri="http://schemas.microsoft.com/internal/obd"/>
-    <ds:schemaRef ds:uri="http://schemas.microsoft.com/office/infopath/2007/PartnerControls"/>
-  </ds:schemaRefs>
-</ds:datastoreItem>
-</file>
-
-<file path=customXml/itemProps2.xml><?xml version="1.0" encoding="utf-8"?>
 <ds:datastoreItem xmlns:ds="http://schemas.openxmlformats.org/officeDocument/2006/customXml" ds:itemID="{2DD286C1-41B6-4C50-99DF-C75E60EDB037}">
   <ds:schemaRefs>
     <ds:schemaRef ds:uri="http://schemas.microsoft.com/sharepoint/v3/contenttype/forms"/>
@@ -9209,23 +9573,27 @@
 </ds:datastoreItem>
 </file>
 
+<file path=customXml/itemProps2.xml><?xml version="1.0" encoding="utf-8"?>
+<ds:datastoreItem xmlns:ds="http://schemas.openxmlformats.org/officeDocument/2006/customXml" ds:itemID="{2D28A23E-CF70-41DC-833F-036590CFE1B9}"/>
+</file>
+
 <file path=customXml/itemProps3.xml><?xml version="1.0" encoding="utf-8"?>
 <ds:datastoreItem xmlns:ds="http://schemas.openxmlformats.org/officeDocument/2006/customXml" ds:itemID="{F85043BB-6AAC-4E3B-B059-40F71E63FFD7}">
   <ds:schemaRefs>
+    <ds:schemaRef ds:uri="http://purl.org/dc/terms/"/>
+    <ds:schemaRef ds:uri="http://schemas.openxmlformats.org/package/2006/metadata/core-properties"/>
+    <ds:schemaRef ds:uri="http://schemas.microsoft.com/office/2006/documentManagement/types"/>
+    <ds:schemaRef ds:uri="http://schemas.microsoft.com/office/infopath/2007/PartnerControls"/>
     <ds:schemaRef ds:uri="http://purl.org/dc/elements/1.1/"/>
     <ds:schemaRef ds:uri="http://schemas.microsoft.com/office/2006/metadata/properties"/>
-    <ds:schemaRef ds:uri="http://purl.org/dc/terms/"/>
-    <ds:schemaRef ds:uri="http://schemas.openxmlformats.org/package/2006/metadata/core-properties"/>
+    <ds:schemaRef ds:uri="http://www.w3.org/XML/1998/namespace"/>
     <ds:schemaRef ds:uri="http://purl.org/dc/dcmitype/"/>
-    <ds:schemaRef ds:uri="http://schemas.microsoft.com/office/2006/documentManagement/types"/>
-    <ds:schemaRef ds:uri="http://schemas.microsoft.com/office/infopath/2007/PartnerControls"/>
-    <ds:schemaRef ds:uri="http://www.w3.org/XML/1998/namespace"/>
   </ds:schemaRefs>
 </ds:datastoreItem>
 </file>
 
 <file path=customXml/itemProps4.xml><?xml version="1.0" encoding="utf-8"?>
-<ds:datastoreItem xmlns:ds="http://schemas.openxmlformats.org/officeDocument/2006/customXml" ds:itemID="{9CE2EEBA-5B79-43FB-9F9D-3C4CFFA35B9F}">
+<ds:datastoreItem xmlns:ds="http://schemas.openxmlformats.org/officeDocument/2006/customXml" ds:itemID="{BD8E8CE9-F0BD-49EC-86CD-3D4710A3718C}">
   <ds:schemaRefs>
     <ds:schemaRef ds:uri="http://schemas.openxmlformats.org/officeDocument/2006/bibliography"/>
   </ds:schemaRefs>

</xml_diff>